<commit_message>
Add changes in the format fuctional requeriments
</commit_message>
<xml_diff>
--- a/src/DOCUMENTS/Metodo de la Ingeneria(PF).docx
+++ b/src/DOCUMENTS/Metodo de la Ingeneria(PF).docx
@@ -23,7 +23,7 @@
           <w:szCs w:val="24"/>
           <w:lang w:eastAsia="es-CO"/>
         </w:rPr>
-        <w:t>Método de la Ingeniería</w:t>
+        <w:t>MÉTODO DE LA INGENIERÍA</w:t>
       </w:r>
     </w:p>
     <w:p>
@@ -140,14 +140,16 @@
         <w:spacing w:line="240" w:lineRule="auto"/>
         <w:rPr>
           <w:rFonts w:ascii="Arial" w:eastAsia="Times New Roman" w:hAnsi="Arial" w:cs="Arial"/>
-          <w:sz w:val="24"/>
-          <w:szCs w:val="24"/>
-          <w:lang w:eastAsia="es-CO"/>
-        </w:rPr>
-      </w:pPr>
-      <w:r>
-        <w:rPr>
-          <w:rFonts w:ascii="Arial" w:eastAsia="Times New Roman" w:hAnsi="Arial" w:cs="Arial"/>
+          <w:b/>
+          <w:sz w:val="24"/>
+          <w:szCs w:val="24"/>
+          <w:lang w:eastAsia="es-CO"/>
+        </w:rPr>
+      </w:pPr>
+      <w:r>
+        <w:rPr>
+          <w:rFonts w:ascii="Arial" w:eastAsia="Times New Roman" w:hAnsi="Arial" w:cs="Arial"/>
+          <w:b/>
           <w:color w:val="000000"/>
           <w:sz w:val="24"/>
           <w:szCs w:val="24"/>
@@ -158,6 +160,7 @@
       <w:r>
         <w:rPr>
           <w:rFonts w:ascii="Arial" w:eastAsia="Times New Roman" w:hAnsi="Arial" w:cs="Arial"/>
+          <w:b/>
           <w:color w:val="000000"/>
           <w:sz w:val="24"/>
           <w:szCs w:val="24"/>
@@ -204,7 +207,353 @@
     <w:p>
       <w:pPr>
         <w:spacing w:line="240" w:lineRule="auto"/>
-        <w:jc w:val="center"/>
+        <w:rPr>
+          <w:rFonts w:ascii="Arial" w:eastAsia="Times New Roman" w:hAnsi="Arial" w:cs="Arial"/>
+          <w:b/>
+          <w:bCs/>
+          <w:color w:val="000000"/>
+          <w:sz w:val="24"/>
+          <w:szCs w:val="24"/>
+          <w:lang w:eastAsia="es-CO"/>
+        </w:rPr>
+      </w:pPr>
+    </w:p>
+    <w:p>
+      <w:pPr>
+        <w:spacing w:line="240" w:lineRule="auto"/>
+        <w:rPr>
+          <w:rFonts w:ascii="Arial" w:eastAsia="Times New Roman" w:hAnsi="Arial" w:cs="Arial"/>
+          <w:b/>
+          <w:bCs/>
+          <w:color w:val="000000"/>
+          <w:sz w:val="24"/>
+          <w:szCs w:val="24"/>
+          <w:lang w:eastAsia="es-CO"/>
+        </w:rPr>
+      </w:pPr>
+      <w:r>
+        <w:rPr>
+          <w:rFonts w:ascii="Arial" w:eastAsia="Times New Roman" w:hAnsi="Arial" w:cs="Arial"/>
+          <w:b/>
+          <w:bCs/>
+          <w:color w:val="000000"/>
+          <w:sz w:val="24"/>
+          <w:szCs w:val="24"/>
+          <w:lang w:eastAsia="es-CO"/>
+        </w:rPr>
+        <w:t>REQUERIMIENTOS FUNCIONALES</w:t>
+      </w:r>
+    </w:p>
+    <w:p>
+      <w:pPr>
+        <w:spacing w:line="240" w:lineRule="auto"/>
+        <w:rPr>
+          <w:rFonts w:ascii="Arial" w:eastAsia="Times New Roman" w:hAnsi="Arial" w:cs="Arial"/>
+          <w:bCs/>
+          <w:color w:val="000000"/>
+          <w:sz w:val="24"/>
+          <w:szCs w:val="24"/>
+          <w:lang w:eastAsia="es-CO"/>
+        </w:rPr>
+      </w:pPr>
+      <w:r>
+        <w:rPr>
+          <w:rFonts w:ascii="Arial" w:eastAsia="Times New Roman" w:hAnsi="Arial" w:cs="Arial"/>
+          <w:bCs/>
+          <w:color w:val="000000"/>
+          <w:sz w:val="24"/>
+          <w:szCs w:val="24"/>
+          <w:lang w:eastAsia="es-CO"/>
+        </w:rPr>
+        <w:t>La solución del problema:</w:t>
+      </w:r>
+    </w:p>
+    <w:p>
+      <w:pPr>
+        <w:spacing w:line="240" w:lineRule="auto"/>
+        <w:rPr>
+          <w:rFonts w:ascii="Arial" w:eastAsia="Times New Roman" w:hAnsi="Arial" w:cs="Arial"/>
+          <w:sz w:val="24"/>
+          <w:szCs w:val="24"/>
+          <w:lang w:eastAsia="es-CO"/>
+        </w:rPr>
+      </w:pPr>
+    </w:p>
+    <w:p>
+      <w:pPr>
+        <w:spacing w:line="240" w:lineRule="auto"/>
+        <w:rPr>
+          <w:rFonts w:ascii="Arial" w:eastAsia="Times New Roman" w:hAnsi="Arial" w:cs="Arial"/>
+          <w:sz w:val="24"/>
+          <w:szCs w:val="24"/>
+          <w:lang w:eastAsia="es-CO"/>
+        </w:rPr>
+      </w:pPr>
+      <w:r>
+        <w:rPr>
+          <w:rFonts w:ascii="Arial" w:eastAsia="Times New Roman" w:hAnsi="Arial" w:cs="Arial"/>
+          <w:b/>
+          <w:sz w:val="24"/>
+          <w:szCs w:val="24"/>
+          <w:lang w:eastAsia="es-CO"/>
+        </w:rPr>
+        <w:t>R1</w:t>
+      </w:r>
+      <w:r>
+        <w:rPr>
+          <w:rFonts w:ascii="Arial" w:eastAsia="Times New Roman" w:hAnsi="Arial" w:cs="Arial"/>
+          <w:sz w:val="24"/>
+          <w:szCs w:val="24"/>
+          <w:lang w:eastAsia="es-CO"/>
+        </w:rPr>
+        <w:t>: Debe registrar las rutas por donde se transportan los masivos, el cual representa cada uno de los caminos posibles que tiene un MIO.</w:t>
+      </w:r>
+    </w:p>
+    <w:p>
+      <w:pPr>
+        <w:spacing w:after="0" w:line="240" w:lineRule="auto"/>
+        <w:rPr>
+          <w:rFonts w:ascii="Arial" w:eastAsia="Times New Roman" w:hAnsi="Arial" w:cs="Arial"/>
+          <w:sz w:val="24"/>
+          <w:szCs w:val="24"/>
+          <w:lang w:eastAsia="es-CO"/>
+        </w:rPr>
+      </w:pPr>
+    </w:p>
+    <w:p>
+      <w:pPr>
+        <w:spacing w:after="0" w:line="240" w:lineRule="auto"/>
+        <w:rPr>
+          <w:rFonts w:ascii="Arial" w:eastAsia="Times New Roman" w:hAnsi="Arial" w:cs="Arial"/>
+          <w:sz w:val="24"/>
+          <w:szCs w:val="24"/>
+          <w:lang w:eastAsia="es-CO"/>
+        </w:rPr>
+      </w:pPr>
+      <w:r>
+        <w:rPr>
+          <w:rFonts w:ascii="Arial" w:eastAsia="Times New Roman" w:hAnsi="Arial" w:cs="Arial"/>
+          <w:b/>
+          <w:sz w:val="24"/>
+          <w:szCs w:val="24"/>
+          <w:lang w:eastAsia="es-CO"/>
+        </w:rPr>
+        <w:t>R2</w:t>
+      </w:r>
+      <w:r>
+        <w:rPr>
+          <w:rFonts w:ascii="Arial" w:eastAsia="Times New Roman" w:hAnsi="Arial" w:cs="Arial"/>
+          <w:sz w:val="24"/>
+          <w:szCs w:val="24"/>
+          <w:lang w:eastAsia="es-CO"/>
+        </w:rPr>
+        <w:t xml:space="preserve">: Debe dar la distancia que existe entre una ruta y otra las cuales son recorridas por los masivos, estas distancias ya están predefinidas </w:t>
+      </w:r>
+      <w:r>
+        <w:rPr>
+          <w:rFonts w:ascii="Arial" w:eastAsia="Times New Roman" w:hAnsi="Arial" w:cs="Arial"/>
+          <w:sz w:val="24"/>
+          <w:szCs w:val="24"/>
+          <w:lang w:eastAsia="es-CO"/>
+        </w:rPr>
+        <w:t>en el grafo.</w:t>
+      </w:r>
+    </w:p>
+    <w:p>
+      <w:pPr>
+        <w:spacing w:after="0" w:line="240" w:lineRule="auto"/>
+        <w:rPr>
+          <w:rFonts w:ascii="Arial" w:eastAsia="Times New Roman" w:hAnsi="Arial" w:cs="Arial"/>
+          <w:sz w:val="24"/>
+          <w:szCs w:val="24"/>
+          <w:lang w:eastAsia="es-CO"/>
+        </w:rPr>
+      </w:pPr>
+    </w:p>
+    <w:p>
+      <w:pPr>
+        <w:spacing w:after="0" w:line="240" w:lineRule="auto"/>
+        <w:rPr>
+          <w:rFonts w:ascii="Arial" w:eastAsia="Times New Roman" w:hAnsi="Arial" w:cs="Arial"/>
+          <w:sz w:val="24"/>
+          <w:szCs w:val="24"/>
+          <w:lang w:eastAsia="es-CO"/>
+        </w:rPr>
+      </w:pPr>
+    </w:p>
+    <w:p>
+      <w:pPr>
+        <w:spacing w:after="0" w:line="240" w:lineRule="auto"/>
+        <w:rPr>
+          <w:rFonts w:ascii="Arial" w:eastAsia="Times New Roman" w:hAnsi="Arial" w:cs="Arial"/>
+          <w:sz w:val="24"/>
+          <w:szCs w:val="24"/>
+          <w:lang w:eastAsia="es-CO"/>
+        </w:rPr>
+      </w:pPr>
+      <w:r>
+        <w:rPr>
+          <w:rFonts w:ascii="Arial" w:eastAsia="Times New Roman" w:hAnsi="Arial" w:cs="Arial"/>
+          <w:b/>
+          <w:sz w:val="24"/>
+          <w:szCs w:val="24"/>
+          <w:lang w:eastAsia="es-CO"/>
+        </w:rPr>
+        <w:t>R3</w:t>
+      </w:r>
+      <w:r>
+        <w:rPr>
+          <w:rFonts w:ascii="Arial" w:eastAsia="Times New Roman" w:hAnsi="Arial" w:cs="Arial"/>
+          <w:sz w:val="24"/>
+          <w:szCs w:val="24"/>
+          <w:lang w:eastAsia="es-CO"/>
+        </w:rPr>
+        <w:t>: Debe dar la ruta más cercana para el usuario acorde a su lugar de destino tomando por referencia el lugar donde se encuentra actualmente.</w:t>
+      </w:r>
+    </w:p>
+    <w:p>
+      <w:pPr>
+        <w:spacing w:after="0" w:line="240" w:lineRule="auto"/>
+        <w:rPr>
+          <w:rFonts w:ascii="Arial" w:eastAsia="Times New Roman" w:hAnsi="Arial" w:cs="Arial"/>
+          <w:sz w:val="24"/>
+          <w:szCs w:val="24"/>
+          <w:lang w:eastAsia="es-CO"/>
+        </w:rPr>
+      </w:pPr>
+    </w:p>
+    <w:p>
+      <w:pPr>
+        <w:spacing w:after="0" w:line="240" w:lineRule="auto"/>
+        <w:rPr>
+          <w:rFonts w:ascii="Arial" w:eastAsia="Times New Roman" w:hAnsi="Arial" w:cs="Arial"/>
+          <w:sz w:val="24"/>
+          <w:szCs w:val="24"/>
+          <w:lang w:eastAsia="es-CO"/>
+        </w:rPr>
+      </w:pPr>
+    </w:p>
+    <w:p>
+      <w:pPr>
+        <w:spacing w:after="0" w:line="240" w:lineRule="auto"/>
+        <w:rPr>
+          <w:rFonts w:ascii="Arial" w:eastAsia="Times New Roman" w:hAnsi="Arial" w:cs="Arial"/>
+          <w:sz w:val="24"/>
+          <w:szCs w:val="24"/>
+          <w:lang w:eastAsia="es-CO"/>
+        </w:rPr>
+      </w:pPr>
+      <w:r>
+        <w:rPr>
+          <w:rFonts w:ascii="Arial" w:eastAsia="Times New Roman" w:hAnsi="Arial" w:cs="Arial"/>
+          <w:b/>
+          <w:sz w:val="24"/>
+          <w:szCs w:val="24"/>
+          <w:lang w:eastAsia="es-CO"/>
+        </w:rPr>
+        <w:t>R4</w:t>
+      </w:r>
+      <w:r>
+        <w:rPr>
+          <w:rFonts w:ascii="Arial" w:eastAsia="Times New Roman" w:hAnsi="Arial" w:cs="Arial"/>
+          <w:sz w:val="24"/>
+          <w:szCs w:val="24"/>
+          <w:lang w:eastAsia="es-CO"/>
+        </w:rPr>
+        <w:t>: Debe registrar los masivos que pasan por las rutas ya definidas en el grafo para así conocer cuál es de utilidad para el usuario.</w:t>
+      </w:r>
+    </w:p>
+    <w:p>
+      <w:pPr>
+        <w:spacing w:after="0" w:line="240" w:lineRule="auto"/>
+        <w:rPr>
+          <w:rFonts w:ascii="Arial" w:eastAsia="Times New Roman" w:hAnsi="Arial" w:cs="Arial"/>
+          <w:sz w:val="24"/>
+          <w:szCs w:val="24"/>
+          <w:lang w:eastAsia="es-CO"/>
+        </w:rPr>
+      </w:pPr>
+    </w:p>
+    <w:p>
+      <w:pPr>
+        <w:spacing w:after="0" w:line="240" w:lineRule="auto"/>
+        <w:rPr>
+          <w:rFonts w:ascii="Arial" w:eastAsia="Times New Roman" w:hAnsi="Arial" w:cs="Arial"/>
+          <w:sz w:val="24"/>
+          <w:szCs w:val="24"/>
+          <w:lang w:eastAsia="es-CO"/>
+        </w:rPr>
+      </w:pPr>
+    </w:p>
+    <w:p>
+      <w:pPr>
+        <w:spacing w:after="0" w:line="240" w:lineRule="auto"/>
+        <w:rPr>
+          <w:rFonts w:ascii="Arial" w:eastAsia="Times New Roman" w:hAnsi="Arial" w:cs="Arial"/>
+          <w:sz w:val="24"/>
+          <w:szCs w:val="24"/>
+          <w:lang w:eastAsia="es-CO"/>
+        </w:rPr>
+      </w:pPr>
+      <w:r>
+        <w:rPr>
+          <w:rFonts w:ascii="Arial" w:eastAsia="Times New Roman" w:hAnsi="Arial" w:cs="Arial"/>
+          <w:b/>
+          <w:sz w:val="24"/>
+          <w:szCs w:val="24"/>
+          <w:lang w:eastAsia="es-CO"/>
+        </w:rPr>
+        <w:t>R5</w:t>
+      </w:r>
+      <w:r>
+        <w:rPr>
+          <w:rFonts w:ascii="Arial" w:eastAsia="Times New Roman" w:hAnsi="Arial" w:cs="Arial"/>
+          <w:sz w:val="24"/>
+          <w:szCs w:val="24"/>
+          <w:lang w:eastAsia="es-CO"/>
+        </w:rPr>
+        <w:t>: Debe registrar los puntos o paradas donde se encuentran los usuarios para a partir de este conocer la distancia a otro punto y la ruta más cercana.</w:t>
+      </w:r>
+    </w:p>
+    <w:p>
+      <w:pPr>
+        <w:spacing w:after="0" w:line="240" w:lineRule="auto"/>
+        <w:rPr>
+          <w:rFonts w:ascii="Arial" w:eastAsia="Times New Roman" w:hAnsi="Arial" w:cs="Arial"/>
+          <w:sz w:val="24"/>
+          <w:szCs w:val="24"/>
+          <w:lang w:eastAsia="es-CO"/>
+        </w:rPr>
+      </w:pPr>
+    </w:p>
+    <w:p>
+      <w:pPr>
+        <w:spacing w:after="0" w:line="240" w:lineRule="auto"/>
+        <w:rPr>
+          <w:rFonts w:ascii="Arial" w:eastAsia="Times New Roman" w:hAnsi="Arial" w:cs="Arial"/>
+          <w:sz w:val="24"/>
+          <w:szCs w:val="24"/>
+          <w:lang w:eastAsia="es-CO"/>
+        </w:rPr>
+      </w:pPr>
+    </w:p>
+    <w:p>
+      <w:pPr>
+        <w:spacing w:line="240" w:lineRule="auto"/>
+        <w:rPr>
+          <w:rFonts w:ascii="Arial" w:eastAsia="Times New Roman" w:hAnsi="Arial" w:cs="Arial"/>
+          <w:b/>
+          <w:bCs/>
+          <w:color w:val="000000"/>
+          <w:sz w:val="24"/>
+          <w:szCs w:val="24"/>
+          <w:lang w:eastAsia="es-CO"/>
+        </w:rPr>
+      </w:pPr>
+    </w:p>
+    <w:p>
+      <w:pPr>
+        <w:spacing w:line="240" w:lineRule="auto"/>
         <w:rPr>
           <w:rFonts w:ascii="Arial" w:eastAsia="Times New Roman" w:hAnsi="Arial" w:cs="Arial"/>
           <w:sz w:val="28"/>
@@ -222,1850 +571,9 @@
           <w:szCs w:val="24"/>
           <w:lang w:eastAsia="es-CO"/>
         </w:rPr>
-        <w:t>REQUERIMIENTOS FUNCIONALES</w:t>
-      </w:r>
-    </w:p>
-    <w:p>
-      <w:pPr>
-        <w:spacing w:after="0" w:line="240" w:lineRule="auto"/>
-        <w:rPr>
-          <w:rFonts w:ascii="Arial" w:eastAsia="Times New Roman" w:hAnsi="Arial" w:cs="Arial"/>
-          <w:sz w:val="24"/>
-          <w:szCs w:val="24"/>
-          <w:lang w:eastAsia="es-CO"/>
-        </w:rPr>
-      </w:pPr>
-    </w:p>
-    <w:tbl>
-      <w:tblPr>
-        <w:tblW w:w="0" w:type="auto"/>
-        <w:tblCellMar>
-          <w:top w:w="15" w:type="dxa"/>
-          <w:left w:w="15" w:type="dxa"/>
-          <w:bottom w:w="15" w:type="dxa"/>
-          <w:right w:w="15" w:type="dxa"/>
-        </w:tblCellMar>
-        <w:tblLook w:val="04A0" w:firstRow="1" w:lastRow="0" w:firstColumn="1" w:lastColumn="0" w:noHBand="0" w:noVBand="1"/>
-      </w:tblPr>
-      <w:tblGrid>
-        <w:gridCol w:w="1238"/>
-        <w:gridCol w:w="7590"/>
-      </w:tblGrid>
-      <w:tr>
-        <w:trPr>
-          <w:trHeight w:val="260"/>
-        </w:trPr>
-        <w:tc>
-          <w:tcPr>
-            <w:tcW w:w="0" w:type="auto"/>
-            <w:tcBorders>
-              <w:top w:val="single" w:sz="4" w:space="0" w:color="000000"/>
-              <w:left w:val="single" w:sz="4" w:space="0" w:color="000000"/>
-              <w:bottom w:val="single" w:sz="4" w:space="0" w:color="000000"/>
-              <w:right w:val="single" w:sz="4" w:space="0" w:color="000000"/>
-            </w:tcBorders>
-            <w:tcMar>
-              <w:top w:w="0" w:type="dxa"/>
-              <w:left w:w="115" w:type="dxa"/>
-              <w:bottom w:w="0" w:type="dxa"/>
-              <w:right w:w="115" w:type="dxa"/>
-            </w:tcMar>
-            <w:hideMark/>
-          </w:tcPr>
-          <w:p>
-            <w:pPr>
-              <w:spacing w:before="1" w:line="240" w:lineRule="auto"/>
-              <w:ind w:hanging="105"/>
-              <w:rPr>
-                <w:rFonts w:ascii="Arial" w:eastAsia="Times New Roman" w:hAnsi="Arial" w:cs="Arial"/>
-                <w:sz w:val="24"/>
-                <w:szCs w:val="24"/>
-                <w:lang w:eastAsia="es-CO"/>
-              </w:rPr>
-            </w:pPr>
-            <w:r>
-              <w:rPr>
-                <w:rFonts w:ascii="Arial" w:eastAsia="Times New Roman" w:hAnsi="Arial" w:cs="Arial"/>
-                <w:color w:val="000000"/>
-                <w:sz w:val="24"/>
-                <w:szCs w:val="24"/>
-                <w:lang w:eastAsia="es-CO"/>
-              </w:rPr>
-              <w:t>Nombre</w:t>
-            </w:r>
-          </w:p>
-        </w:tc>
-        <w:tc>
-          <w:tcPr>
-            <w:tcW w:w="0" w:type="auto"/>
-            <w:tcBorders>
-              <w:top w:val="single" w:sz="4" w:space="0" w:color="000000"/>
-              <w:left w:val="single" w:sz="4" w:space="0" w:color="000000"/>
-              <w:bottom w:val="single" w:sz="4" w:space="0" w:color="000000"/>
-              <w:right w:val="single" w:sz="4" w:space="0" w:color="000000"/>
-            </w:tcBorders>
-            <w:tcMar>
-              <w:top w:w="0" w:type="dxa"/>
-              <w:left w:w="115" w:type="dxa"/>
-              <w:bottom w:w="0" w:type="dxa"/>
-              <w:right w:w="115" w:type="dxa"/>
-            </w:tcMar>
-            <w:hideMark/>
-          </w:tcPr>
-          <w:p>
-            <w:pPr>
-              <w:spacing w:before="1" w:line="240" w:lineRule="auto"/>
-              <w:ind w:hanging="105"/>
-              <w:rPr>
-                <w:rFonts w:ascii="Arial" w:eastAsia="Times New Roman" w:hAnsi="Arial" w:cs="Arial"/>
-                <w:sz w:val="24"/>
-                <w:szCs w:val="24"/>
-                <w:lang w:eastAsia="es-CO"/>
-              </w:rPr>
-            </w:pPr>
-            <w:r>
-              <w:rPr>
-                <w:rFonts w:ascii="Arial" w:eastAsia="Times New Roman" w:hAnsi="Arial" w:cs="Arial"/>
-                <w:color w:val="000000"/>
-                <w:sz w:val="24"/>
-                <w:szCs w:val="24"/>
-                <w:lang w:eastAsia="es-CO"/>
-              </w:rPr>
-              <w:t xml:space="preserve">R1: Registrar las rutas por donde se transportan los masivos </w:t>
-            </w:r>
-          </w:p>
-        </w:tc>
-      </w:tr>
-      <w:tr>
-        <w:trPr>
-          <w:trHeight w:val="540"/>
-        </w:trPr>
-        <w:tc>
-          <w:tcPr>
-            <w:tcW w:w="0" w:type="auto"/>
-            <w:tcBorders>
-              <w:top w:val="single" w:sz="4" w:space="0" w:color="000000"/>
-              <w:left w:val="single" w:sz="4" w:space="0" w:color="000000"/>
-              <w:bottom w:val="single" w:sz="4" w:space="0" w:color="000000"/>
-              <w:right w:val="single" w:sz="4" w:space="0" w:color="000000"/>
-            </w:tcBorders>
-            <w:tcMar>
-              <w:top w:w="0" w:type="dxa"/>
-              <w:left w:w="115" w:type="dxa"/>
-              <w:bottom w:w="0" w:type="dxa"/>
-              <w:right w:w="115" w:type="dxa"/>
-            </w:tcMar>
-            <w:hideMark/>
-          </w:tcPr>
-          <w:p>
-            <w:pPr>
-              <w:spacing w:before="1" w:line="240" w:lineRule="auto"/>
-              <w:ind w:hanging="105"/>
-              <w:rPr>
-                <w:rFonts w:ascii="Arial" w:eastAsia="Times New Roman" w:hAnsi="Arial" w:cs="Arial"/>
-                <w:sz w:val="24"/>
-                <w:szCs w:val="24"/>
-                <w:lang w:eastAsia="es-CO"/>
-              </w:rPr>
-            </w:pPr>
-            <w:r>
-              <w:rPr>
-                <w:rFonts w:ascii="Arial" w:eastAsia="Times New Roman" w:hAnsi="Arial" w:cs="Arial"/>
-                <w:color w:val="000000"/>
-                <w:sz w:val="24"/>
-                <w:szCs w:val="24"/>
-                <w:lang w:eastAsia="es-CO"/>
-              </w:rPr>
-              <w:t>Resumen</w:t>
-            </w:r>
-          </w:p>
-        </w:tc>
-        <w:tc>
-          <w:tcPr>
-            <w:tcW w:w="0" w:type="auto"/>
-            <w:tcBorders>
-              <w:top w:val="single" w:sz="4" w:space="0" w:color="000000"/>
-              <w:left w:val="single" w:sz="4" w:space="0" w:color="000000"/>
-              <w:bottom w:val="single" w:sz="4" w:space="0" w:color="000000"/>
-              <w:right w:val="single" w:sz="4" w:space="0" w:color="000000"/>
-            </w:tcBorders>
-            <w:tcMar>
-              <w:top w:w="0" w:type="dxa"/>
-              <w:left w:w="115" w:type="dxa"/>
-              <w:bottom w:w="0" w:type="dxa"/>
-              <w:right w:w="115" w:type="dxa"/>
-            </w:tcMar>
-            <w:hideMark/>
-          </w:tcPr>
-          <w:p>
-            <w:pPr>
-              <w:spacing w:before="1" w:line="240" w:lineRule="auto"/>
-              <w:ind w:left="-105" w:hanging="105"/>
-              <w:rPr>
-                <w:rFonts w:ascii="Arial" w:eastAsia="Times New Roman" w:hAnsi="Arial" w:cs="Arial"/>
-                <w:sz w:val="24"/>
-                <w:szCs w:val="24"/>
-                <w:lang w:eastAsia="es-CO"/>
-              </w:rPr>
-            </w:pPr>
-            <w:r>
-              <w:rPr>
-                <w:rFonts w:ascii="Arial" w:eastAsia="Times New Roman" w:hAnsi="Arial" w:cs="Arial"/>
-                <w:color w:val="000000"/>
-                <w:sz w:val="24"/>
-                <w:szCs w:val="24"/>
-                <w:lang w:eastAsia="es-CO"/>
-              </w:rPr>
-              <w:t xml:space="preserve"> Se registran las rutas por donde se transportan todos los masivos para así tener un registro de ellas.</w:t>
-            </w:r>
-          </w:p>
-        </w:tc>
-      </w:tr>
-      <w:tr>
-        <w:trPr>
-          <w:trHeight w:val="540"/>
-        </w:trPr>
-        <w:tc>
-          <w:tcPr>
-            <w:tcW w:w="0" w:type="auto"/>
-            <w:tcBorders>
-              <w:top w:val="single" w:sz="4" w:space="0" w:color="000000"/>
-              <w:left w:val="single" w:sz="4" w:space="0" w:color="000000"/>
-              <w:bottom w:val="single" w:sz="4" w:space="0" w:color="000000"/>
-              <w:right w:val="single" w:sz="4" w:space="0" w:color="000000"/>
-            </w:tcBorders>
-            <w:tcMar>
-              <w:top w:w="0" w:type="dxa"/>
-              <w:left w:w="115" w:type="dxa"/>
-              <w:bottom w:w="0" w:type="dxa"/>
-              <w:right w:w="115" w:type="dxa"/>
-            </w:tcMar>
-            <w:hideMark/>
-          </w:tcPr>
-          <w:p>
-            <w:pPr>
-              <w:spacing w:before="2" w:line="240" w:lineRule="auto"/>
-              <w:ind w:hanging="105"/>
-              <w:rPr>
-                <w:rFonts w:ascii="Arial" w:eastAsia="Times New Roman" w:hAnsi="Arial" w:cs="Arial"/>
-                <w:sz w:val="24"/>
-                <w:szCs w:val="24"/>
-                <w:lang w:eastAsia="es-CO"/>
-              </w:rPr>
-            </w:pPr>
-            <w:r>
-              <w:rPr>
-                <w:rFonts w:ascii="Arial" w:eastAsia="Times New Roman" w:hAnsi="Arial" w:cs="Arial"/>
-                <w:color w:val="000000"/>
-                <w:sz w:val="24"/>
-                <w:szCs w:val="24"/>
-                <w:lang w:eastAsia="es-CO"/>
-              </w:rPr>
-              <w:t>Entrada</w:t>
-            </w:r>
-          </w:p>
-        </w:tc>
-        <w:tc>
-          <w:tcPr>
-            <w:tcW w:w="0" w:type="auto"/>
-            <w:tcBorders>
-              <w:top w:val="single" w:sz="4" w:space="0" w:color="000000"/>
-              <w:left w:val="single" w:sz="4" w:space="0" w:color="000000"/>
-              <w:bottom w:val="single" w:sz="4" w:space="0" w:color="000000"/>
-              <w:right w:val="single" w:sz="4" w:space="0" w:color="000000"/>
-            </w:tcBorders>
-            <w:tcMar>
-              <w:top w:w="0" w:type="dxa"/>
-              <w:left w:w="115" w:type="dxa"/>
-              <w:bottom w:w="0" w:type="dxa"/>
-              <w:right w:w="115" w:type="dxa"/>
-            </w:tcMar>
-            <w:hideMark/>
-          </w:tcPr>
-          <w:p>
-            <w:pPr>
-              <w:spacing w:after="0" w:line="240" w:lineRule="auto"/>
-              <w:rPr>
-                <w:rFonts w:ascii="Arial" w:eastAsia="Times New Roman" w:hAnsi="Arial" w:cs="Arial"/>
-                <w:sz w:val="24"/>
-                <w:szCs w:val="24"/>
-                <w:lang w:eastAsia="es-CO"/>
-              </w:rPr>
-            </w:pPr>
-          </w:p>
-        </w:tc>
-      </w:tr>
-      <w:tr>
-        <w:trPr>
-          <w:trHeight w:val="260"/>
-        </w:trPr>
-        <w:tc>
-          <w:tcPr>
-            <w:tcW w:w="0" w:type="auto"/>
-            <w:tcBorders>
-              <w:top w:val="single" w:sz="4" w:space="0" w:color="000000"/>
-              <w:left w:val="single" w:sz="4" w:space="0" w:color="000000"/>
-              <w:bottom w:val="single" w:sz="4" w:space="0" w:color="000000"/>
-              <w:right w:val="single" w:sz="4" w:space="0" w:color="000000"/>
-            </w:tcBorders>
-            <w:tcMar>
-              <w:top w:w="0" w:type="dxa"/>
-              <w:left w:w="115" w:type="dxa"/>
-              <w:bottom w:w="0" w:type="dxa"/>
-              <w:right w:w="115" w:type="dxa"/>
-            </w:tcMar>
-            <w:hideMark/>
-          </w:tcPr>
-          <w:p>
-            <w:pPr>
-              <w:spacing w:before="1" w:line="240" w:lineRule="auto"/>
-              <w:ind w:hanging="105"/>
-              <w:rPr>
-                <w:rFonts w:ascii="Arial" w:eastAsia="Times New Roman" w:hAnsi="Arial" w:cs="Arial"/>
-                <w:sz w:val="24"/>
-                <w:szCs w:val="24"/>
-                <w:lang w:eastAsia="es-CO"/>
-              </w:rPr>
-            </w:pPr>
-            <w:r>
-              <w:rPr>
-                <w:rFonts w:ascii="Arial" w:eastAsia="Times New Roman" w:hAnsi="Arial" w:cs="Arial"/>
-                <w:color w:val="000000"/>
-                <w:sz w:val="24"/>
-                <w:szCs w:val="24"/>
-                <w:lang w:eastAsia="es-CO"/>
-              </w:rPr>
-              <w:t>Salida</w:t>
-            </w:r>
-          </w:p>
-        </w:tc>
-        <w:tc>
-          <w:tcPr>
-            <w:tcW w:w="0" w:type="auto"/>
-            <w:tcBorders>
-              <w:top w:val="single" w:sz="4" w:space="0" w:color="000000"/>
-              <w:left w:val="single" w:sz="4" w:space="0" w:color="000000"/>
-              <w:bottom w:val="single" w:sz="4" w:space="0" w:color="000000"/>
-              <w:right w:val="single" w:sz="4" w:space="0" w:color="000000"/>
-            </w:tcBorders>
-            <w:tcMar>
-              <w:top w:w="0" w:type="dxa"/>
-              <w:left w:w="115" w:type="dxa"/>
-              <w:bottom w:w="0" w:type="dxa"/>
-              <w:right w:w="115" w:type="dxa"/>
-            </w:tcMar>
-            <w:hideMark/>
-          </w:tcPr>
-          <w:p>
-            <w:pPr>
-              <w:spacing w:before="1" w:line="240" w:lineRule="auto"/>
-              <w:ind w:left="-105" w:hanging="105"/>
-              <w:rPr>
-                <w:rFonts w:ascii="Arial" w:eastAsia="Times New Roman" w:hAnsi="Arial" w:cs="Arial"/>
-                <w:sz w:val="24"/>
-                <w:szCs w:val="24"/>
-                <w:lang w:eastAsia="es-CO"/>
-              </w:rPr>
-            </w:pPr>
-            <w:r>
-              <w:rPr>
-                <w:rFonts w:ascii="Arial" w:eastAsia="Times New Roman" w:hAnsi="Arial" w:cs="Arial"/>
-                <w:color w:val="000000"/>
-                <w:sz w:val="24"/>
-                <w:szCs w:val="24"/>
-                <w:lang w:eastAsia="es-CO"/>
-              </w:rPr>
-              <w:t xml:space="preserve">  Rutas registradas exitosamente.</w:t>
-            </w:r>
-          </w:p>
-        </w:tc>
-      </w:tr>
-    </w:tbl>
-    <w:p>
-      <w:pPr>
-        <w:spacing w:after="0" w:line="240" w:lineRule="auto"/>
-        <w:rPr>
-          <w:rFonts w:ascii="Arial" w:eastAsia="Times New Roman" w:hAnsi="Arial" w:cs="Arial"/>
-          <w:sz w:val="24"/>
-          <w:szCs w:val="24"/>
-          <w:lang w:eastAsia="es-CO"/>
-        </w:rPr>
-      </w:pPr>
-    </w:p>
-    <w:tbl>
-      <w:tblPr>
-        <w:tblW w:w="0" w:type="auto"/>
-        <w:tblCellMar>
-          <w:top w:w="15" w:type="dxa"/>
-          <w:left w:w="15" w:type="dxa"/>
-          <w:bottom w:w="15" w:type="dxa"/>
-          <w:right w:w="15" w:type="dxa"/>
-        </w:tblCellMar>
-        <w:tblLook w:val="04A0" w:firstRow="1" w:lastRow="0" w:firstColumn="1" w:lastColumn="0" w:noHBand="0" w:noVBand="1"/>
-      </w:tblPr>
-      <w:tblGrid>
-        <w:gridCol w:w="1240"/>
-        <w:gridCol w:w="7588"/>
-      </w:tblGrid>
-      <w:tr>
-        <w:trPr>
-          <w:trHeight w:val="260"/>
-        </w:trPr>
-        <w:tc>
-          <w:tcPr>
-            <w:tcW w:w="0" w:type="auto"/>
-            <w:tcBorders>
-              <w:top w:val="single" w:sz="4" w:space="0" w:color="000000"/>
-              <w:left w:val="single" w:sz="4" w:space="0" w:color="000000"/>
-              <w:bottom w:val="single" w:sz="4" w:space="0" w:color="000000"/>
-              <w:right w:val="single" w:sz="4" w:space="0" w:color="000000"/>
-            </w:tcBorders>
-            <w:tcMar>
-              <w:top w:w="0" w:type="dxa"/>
-              <w:left w:w="115" w:type="dxa"/>
-              <w:bottom w:w="0" w:type="dxa"/>
-              <w:right w:w="115" w:type="dxa"/>
-            </w:tcMar>
-            <w:hideMark/>
-          </w:tcPr>
-          <w:p>
-            <w:pPr>
-              <w:spacing w:before="1" w:line="240" w:lineRule="auto"/>
-              <w:ind w:hanging="105"/>
-              <w:rPr>
-                <w:rFonts w:ascii="Arial" w:eastAsia="Times New Roman" w:hAnsi="Arial" w:cs="Arial"/>
-                <w:sz w:val="24"/>
-                <w:szCs w:val="24"/>
-                <w:lang w:eastAsia="es-CO"/>
-              </w:rPr>
-            </w:pPr>
-            <w:r>
-              <w:rPr>
-                <w:rFonts w:ascii="Arial" w:eastAsia="Times New Roman" w:hAnsi="Arial" w:cs="Arial"/>
-                <w:color w:val="000000"/>
-                <w:sz w:val="24"/>
-                <w:szCs w:val="24"/>
-                <w:lang w:eastAsia="es-CO"/>
-              </w:rPr>
-              <w:t>Nombre</w:t>
-            </w:r>
-          </w:p>
-        </w:tc>
-        <w:tc>
-          <w:tcPr>
-            <w:tcW w:w="0" w:type="auto"/>
-            <w:tcBorders>
-              <w:top w:val="single" w:sz="4" w:space="0" w:color="000000"/>
-              <w:left w:val="single" w:sz="4" w:space="0" w:color="000000"/>
-              <w:bottom w:val="single" w:sz="4" w:space="0" w:color="000000"/>
-              <w:right w:val="single" w:sz="4" w:space="0" w:color="000000"/>
-            </w:tcBorders>
-            <w:tcMar>
-              <w:top w:w="0" w:type="dxa"/>
-              <w:left w:w="115" w:type="dxa"/>
-              <w:bottom w:w="0" w:type="dxa"/>
-              <w:right w:w="115" w:type="dxa"/>
-            </w:tcMar>
-            <w:hideMark/>
-          </w:tcPr>
-          <w:p>
-            <w:pPr>
-              <w:spacing w:before="1" w:line="240" w:lineRule="auto"/>
-              <w:ind w:hanging="105"/>
-              <w:rPr>
-                <w:rFonts w:ascii="Arial" w:eastAsia="Times New Roman" w:hAnsi="Arial" w:cs="Arial"/>
-                <w:sz w:val="24"/>
-                <w:szCs w:val="24"/>
-                <w:lang w:eastAsia="es-CO"/>
-              </w:rPr>
-            </w:pPr>
-            <w:r>
-              <w:rPr>
-                <w:rFonts w:ascii="Arial" w:eastAsia="Times New Roman" w:hAnsi="Arial" w:cs="Arial"/>
-                <w:color w:val="000000"/>
-                <w:sz w:val="24"/>
-                <w:szCs w:val="24"/>
-                <w:lang w:eastAsia="es-CO"/>
-              </w:rPr>
-              <w:t>R2: Dar la distancia que existe entre una ruta y la otra.</w:t>
-            </w:r>
-          </w:p>
-        </w:tc>
-      </w:tr>
-      <w:tr>
-        <w:trPr>
-          <w:trHeight w:val="540"/>
-        </w:trPr>
-        <w:tc>
-          <w:tcPr>
-            <w:tcW w:w="0" w:type="auto"/>
-            <w:tcBorders>
-              <w:top w:val="single" w:sz="4" w:space="0" w:color="000000"/>
-              <w:left w:val="single" w:sz="4" w:space="0" w:color="000000"/>
-              <w:bottom w:val="single" w:sz="4" w:space="0" w:color="000000"/>
-              <w:right w:val="single" w:sz="4" w:space="0" w:color="000000"/>
-            </w:tcBorders>
-            <w:tcMar>
-              <w:top w:w="0" w:type="dxa"/>
-              <w:left w:w="115" w:type="dxa"/>
-              <w:bottom w:w="0" w:type="dxa"/>
-              <w:right w:w="115" w:type="dxa"/>
-            </w:tcMar>
-            <w:hideMark/>
-          </w:tcPr>
-          <w:p>
-            <w:pPr>
-              <w:spacing w:before="1" w:line="240" w:lineRule="auto"/>
-              <w:ind w:hanging="105"/>
-              <w:rPr>
-                <w:rFonts w:ascii="Arial" w:eastAsia="Times New Roman" w:hAnsi="Arial" w:cs="Arial"/>
-                <w:sz w:val="24"/>
-                <w:szCs w:val="24"/>
-                <w:lang w:eastAsia="es-CO"/>
-              </w:rPr>
-            </w:pPr>
-            <w:r>
-              <w:rPr>
-                <w:rFonts w:ascii="Arial" w:eastAsia="Times New Roman" w:hAnsi="Arial" w:cs="Arial"/>
-                <w:color w:val="000000"/>
-                <w:sz w:val="24"/>
-                <w:szCs w:val="24"/>
-                <w:lang w:eastAsia="es-CO"/>
-              </w:rPr>
-              <w:t>Resumen</w:t>
-            </w:r>
-          </w:p>
-        </w:tc>
-        <w:tc>
-          <w:tcPr>
-            <w:tcW w:w="0" w:type="auto"/>
-            <w:tcBorders>
-              <w:top w:val="single" w:sz="4" w:space="0" w:color="000000"/>
-              <w:left w:val="single" w:sz="4" w:space="0" w:color="000000"/>
-              <w:bottom w:val="single" w:sz="4" w:space="0" w:color="000000"/>
-              <w:right w:val="single" w:sz="4" w:space="0" w:color="000000"/>
-            </w:tcBorders>
-            <w:tcMar>
-              <w:top w:w="0" w:type="dxa"/>
-              <w:left w:w="115" w:type="dxa"/>
-              <w:bottom w:w="0" w:type="dxa"/>
-              <w:right w:w="115" w:type="dxa"/>
-            </w:tcMar>
-            <w:hideMark/>
-          </w:tcPr>
-          <w:p>
-            <w:pPr>
-              <w:spacing w:before="1" w:line="240" w:lineRule="auto"/>
-              <w:ind w:left="-105" w:hanging="105"/>
-              <w:rPr>
-                <w:rFonts w:ascii="Arial" w:eastAsia="Times New Roman" w:hAnsi="Arial" w:cs="Arial"/>
-                <w:sz w:val="24"/>
-                <w:szCs w:val="24"/>
-                <w:lang w:eastAsia="es-CO"/>
-              </w:rPr>
-            </w:pPr>
-            <w:r>
-              <w:rPr>
-                <w:rFonts w:ascii="Arial" w:eastAsia="Times New Roman" w:hAnsi="Arial" w:cs="Arial"/>
-                <w:color w:val="000000"/>
-                <w:sz w:val="24"/>
-                <w:szCs w:val="24"/>
-                <w:lang w:eastAsia="es-CO"/>
-              </w:rPr>
-              <w:t xml:space="preserve">   Se da una distancia ya predefinida en el grafo el cual representa la misma entre una ruta y la otra.</w:t>
-            </w:r>
-          </w:p>
-        </w:tc>
-      </w:tr>
-      <w:tr>
-        <w:trPr>
-          <w:trHeight w:val="540"/>
-        </w:trPr>
-        <w:tc>
-          <w:tcPr>
-            <w:tcW w:w="0" w:type="auto"/>
-            <w:tcBorders>
-              <w:top w:val="single" w:sz="4" w:space="0" w:color="000000"/>
-              <w:left w:val="single" w:sz="4" w:space="0" w:color="000000"/>
-              <w:bottom w:val="single" w:sz="4" w:space="0" w:color="000000"/>
-              <w:right w:val="single" w:sz="4" w:space="0" w:color="000000"/>
-            </w:tcBorders>
-            <w:tcMar>
-              <w:top w:w="0" w:type="dxa"/>
-              <w:left w:w="115" w:type="dxa"/>
-              <w:bottom w:w="0" w:type="dxa"/>
-              <w:right w:w="115" w:type="dxa"/>
-            </w:tcMar>
-            <w:hideMark/>
-          </w:tcPr>
-          <w:p>
-            <w:pPr>
-              <w:spacing w:before="2" w:line="240" w:lineRule="auto"/>
-              <w:ind w:hanging="105"/>
-              <w:rPr>
-                <w:rFonts w:ascii="Arial" w:eastAsia="Times New Roman" w:hAnsi="Arial" w:cs="Arial"/>
-                <w:sz w:val="24"/>
-                <w:szCs w:val="24"/>
-                <w:lang w:eastAsia="es-CO"/>
-              </w:rPr>
-            </w:pPr>
-            <w:r>
-              <w:rPr>
-                <w:rFonts w:ascii="Arial" w:eastAsia="Times New Roman" w:hAnsi="Arial" w:cs="Arial"/>
-                <w:color w:val="000000"/>
-                <w:sz w:val="24"/>
-                <w:szCs w:val="24"/>
-                <w:lang w:eastAsia="es-CO"/>
-              </w:rPr>
-              <w:lastRenderedPageBreak/>
-              <w:t>Entrada</w:t>
-            </w:r>
-          </w:p>
-        </w:tc>
-        <w:tc>
-          <w:tcPr>
-            <w:tcW w:w="0" w:type="auto"/>
-            <w:tcBorders>
-              <w:top w:val="single" w:sz="4" w:space="0" w:color="000000"/>
-              <w:left w:val="single" w:sz="4" w:space="0" w:color="000000"/>
-              <w:bottom w:val="single" w:sz="4" w:space="0" w:color="000000"/>
-              <w:right w:val="single" w:sz="4" w:space="0" w:color="000000"/>
-            </w:tcBorders>
-            <w:tcMar>
-              <w:top w:w="0" w:type="dxa"/>
-              <w:left w:w="115" w:type="dxa"/>
-              <w:bottom w:w="0" w:type="dxa"/>
-              <w:right w:w="115" w:type="dxa"/>
-            </w:tcMar>
-            <w:hideMark/>
-          </w:tcPr>
-          <w:p>
-            <w:pPr>
-              <w:spacing w:after="0" w:line="240" w:lineRule="auto"/>
-              <w:rPr>
-                <w:rFonts w:ascii="Arial" w:eastAsia="Times New Roman" w:hAnsi="Arial" w:cs="Arial"/>
-                <w:sz w:val="24"/>
-                <w:szCs w:val="24"/>
-                <w:lang w:eastAsia="es-CO"/>
-              </w:rPr>
-            </w:pPr>
-          </w:p>
-        </w:tc>
-      </w:tr>
-      <w:tr>
-        <w:trPr>
-          <w:trHeight w:val="260"/>
-        </w:trPr>
-        <w:tc>
-          <w:tcPr>
-            <w:tcW w:w="0" w:type="auto"/>
-            <w:tcBorders>
-              <w:top w:val="single" w:sz="4" w:space="0" w:color="000000"/>
-              <w:left w:val="single" w:sz="4" w:space="0" w:color="000000"/>
-              <w:bottom w:val="single" w:sz="4" w:space="0" w:color="000000"/>
-              <w:right w:val="single" w:sz="4" w:space="0" w:color="000000"/>
-            </w:tcBorders>
-            <w:tcMar>
-              <w:top w:w="0" w:type="dxa"/>
-              <w:left w:w="115" w:type="dxa"/>
-              <w:bottom w:w="0" w:type="dxa"/>
-              <w:right w:w="115" w:type="dxa"/>
-            </w:tcMar>
-            <w:hideMark/>
-          </w:tcPr>
-          <w:p>
-            <w:pPr>
-              <w:spacing w:before="1" w:line="240" w:lineRule="auto"/>
-              <w:ind w:hanging="105"/>
-              <w:rPr>
-                <w:rFonts w:ascii="Arial" w:eastAsia="Times New Roman" w:hAnsi="Arial" w:cs="Arial"/>
-                <w:sz w:val="24"/>
-                <w:szCs w:val="24"/>
-                <w:lang w:eastAsia="es-CO"/>
-              </w:rPr>
-            </w:pPr>
-            <w:r>
-              <w:rPr>
-                <w:rFonts w:ascii="Arial" w:eastAsia="Times New Roman" w:hAnsi="Arial" w:cs="Arial"/>
-                <w:color w:val="000000"/>
-                <w:sz w:val="24"/>
-                <w:szCs w:val="24"/>
-                <w:lang w:eastAsia="es-CO"/>
-              </w:rPr>
-              <w:t>Salida</w:t>
-            </w:r>
-          </w:p>
-        </w:tc>
-        <w:tc>
-          <w:tcPr>
-            <w:tcW w:w="0" w:type="auto"/>
-            <w:tcBorders>
-              <w:top w:val="single" w:sz="4" w:space="0" w:color="000000"/>
-              <w:left w:val="single" w:sz="4" w:space="0" w:color="000000"/>
-              <w:bottom w:val="single" w:sz="4" w:space="0" w:color="000000"/>
-              <w:right w:val="single" w:sz="4" w:space="0" w:color="000000"/>
-            </w:tcBorders>
-            <w:tcMar>
-              <w:top w:w="0" w:type="dxa"/>
-              <w:left w:w="115" w:type="dxa"/>
-              <w:bottom w:w="0" w:type="dxa"/>
-              <w:right w:w="115" w:type="dxa"/>
-            </w:tcMar>
-            <w:hideMark/>
-          </w:tcPr>
-          <w:p>
-            <w:pPr>
-              <w:spacing w:before="1" w:line="240" w:lineRule="auto"/>
-              <w:ind w:left="-105" w:hanging="105"/>
-              <w:rPr>
-                <w:rFonts w:ascii="Arial" w:eastAsia="Times New Roman" w:hAnsi="Arial" w:cs="Arial"/>
-                <w:sz w:val="24"/>
-                <w:szCs w:val="24"/>
-                <w:lang w:eastAsia="es-CO"/>
-              </w:rPr>
-            </w:pPr>
-            <w:r>
-              <w:rPr>
-                <w:rFonts w:ascii="Arial" w:eastAsia="Times New Roman" w:hAnsi="Arial" w:cs="Arial"/>
-                <w:color w:val="000000"/>
-                <w:sz w:val="24"/>
-                <w:szCs w:val="24"/>
-                <w:lang w:eastAsia="es-CO"/>
-              </w:rPr>
-              <w:t xml:space="preserve">  Distancia dada exitosamente.</w:t>
-            </w:r>
-          </w:p>
-        </w:tc>
-      </w:tr>
-    </w:tbl>
-    <w:p>
-      <w:pPr>
-        <w:spacing w:after="0" w:line="240" w:lineRule="auto"/>
-        <w:rPr>
-          <w:rFonts w:ascii="Arial" w:eastAsia="Times New Roman" w:hAnsi="Arial" w:cs="Arial"/>
-          <w:sz w:val="24"/>
-          <w:szCs w:val="24"/>
-          <w:lang w:eastAsia="es-CO"/>
-        </w:rPr>
-      </w:pPr>
-    </w:p>
-    <w:tbl>
-      <w:tblPr>
-        <w:tblW w:w="0" w:type="auto"/>
-        <w:tblCellMar>
-          <w:top w:w="15" w:type="dxa"/>
-          <w:left w:w="15" w:type="dxa"/>
-          <w:bottom w:w="15" w:type="dxa"/>
-          <w:right w:w="15" w:type="dxa"/>
-        </w:tblCellMar>
-        <w:tblLook w:val="04A0" w:firstRow="1" w:lastRow="0" w:firstColumn="1" w:lastColumn="0" w:noHBand="0" w:noVBand="1"/>
-      </w:tblPr>
-      <w:tblGrid>
-        <w:gridCol w:w="1213"/>
-        <w:gridCol w:w="7615"/>
-      </w:tblGrid>
-      <w:tr>
-        <w:trPr>
-          <w:trHeight w:val="260"/>
-        </w:trPr>
-        <w:tc>
-          <w:tcPr>
-            <w:tcW w:w="0" w:type="auto"/>
-            <w:tcBorders>
-              <w:top w:val="single" w:sz="4" w:space="0" w:color="000000"/>
-              <w:left w:val="single" w:sz="4" w:space="0" w:color="000000"/>
-              <w:bottom w:val="single" w:sz="4" w:space="0" w:color="000000"/>
-              <w:right w:val="single" w:sz="4" w:space="0" w:color="000000"/>
-            </w:tcBorders>
-            <w:tcMar>
-              <w:top w:w="0" w:type="dxa"/>
-              <w:left w:w="115" w:type="dxa"/>
-              <w:bottom w:w="0" w:type="dxa"/>
-              <w:right w:w="115" w:type="dxa"/>
-            </w:tcMar>
-            <w:hideMark/>
-          </w:tcPr>
-          <w:p>
-            <w:pPr>
-              <w:spacing w:before="1" w:line="240" w:lineRule="auto"/>
-              <w:ind w:hanging="105"/>
-              <w:rPr>
-                <w:rFonts w:ascii="Arial" w:eastAsia="Times New Roman" w:hAnsi="Arial" w:cs="Arial"/>
-                <w:sz w:val="24"/>
-                <w:szCs w:val="24"/>
-                <w:lang w:eastAsia="es-CO"/>
-              </w:rPr>
-            </w:pPr>
-            <w:r>
-              <w:rPr>
-                <w:rFonts w:ascii="Arial" w:eastAsia="Times New Roman" w:hAnsi="Arial" w:cs="Arial"/>
-                <w:color w:val="000000"/>
-                <w:sz w:val="24"/>
-                <w:szCs w:val="24"/>
-                <w:lang w:eastAsia="es-CO"/>
-              </w:rPr>
-              <w:t>Nombre</w:t>
-            </w:r>
-          </w:p>
-        </w:tc>
-        <w:tc>
-          <w:tcPr>
-            <w:tcW w:w="0" w:type="auto"/>
-            <w:tcBorders>
-              <w:top w:val="single" w:sz="4" w:space="0" w:color="000000"/>
-              <w:left w:val="single" w:sz="4" w:space="0" w:color="000000"/>
-              <w:bottom w:val="single" w:sz="4" w:space="0" w:color="000000"/>
-              <w:right w:val="single" w:sz="4" w:space="0" w:color="000000"/>
-            </w:tcBorders>
-            <w:tcMar>
-              <w:top w:w="0" w:type="dxa"/>
-              <w:left w:w="115" w:type="dxa"/>
-              <w:bottom w:w="0" w:type="dxa"/>
-              <w:right w:w="115" w:type="dxa"/>
-            </w:tcMar>
-            <w:hideMark/>
-          </w:tcPr>
-          <w:p>
-            <w:pPr>
-              <w:spacing w:before="1" w:line="240" w:lineRule="auto"/>
-              <w:ind w:hanging="105"/>
-              <w:rPr>
-                <w:rFonts w:ascii="Arial" w:eastAsia="Times New Roman" w:hAnsi="Arial" w:cs="Arial"/>
-                <w:sz w:val="24"/>
-                <w:szCs w:val="24"/>
-                <w:lang w:eastAsia="es-CO"/>
-              </w:rPr>
-            </w:pPr>
-            <w:r>
-              <w:rPr>
-                <w:rFonts w:ascii="Arial" w:eastAsia="Times New Roman" w:hAnsi="Arial" w:cs="Arial"/>
-                <w:color w:val="000000"/>
-                <w:sz w:val="24"/>
-                <w:szCs w:val="24"/>
-                <w:lang w:eastAsia="es-CO"/>
-              </w:rPr>
-              <w:t>R3: Dar la ruta más cercana para el usuario</w:t>
-            </w:r>
-          </w:p>
-        </w:tc>
-      </w:tr>
-      <w:tr>
-        <w:trPr>
-          <w:trHeight w:val="540"/>
-        </w:trPr>
-        <w:tc>
-          <w:tcPr>
-            <w:tcW w:w="0" w:type="auto"/>
-            <w:tcBorders>
-              <w:top w:val="single" w:sz="4" w:space="0" w:color="000000"/>
-              <w:left w:val="single" w:sz="4" w:space="0" w:color="000000"/>
-              <w:bottom w:val="single" w:sz="4" w:space="0" w:color="000000"/>
-              <w:right w:val="single" w:sz="4" w:space="0" w:color="000000"/>
-            </w:tcBorders>
-            <w:tcMar>
-              <w:top w:w="0" w:type="dxa"/>
-              <w:left w:w="115" w:type="dxa"/>
-              <w:bottom w:w="0" w:type="dxa"/>
-              <w:right w:w="115" w:type="dxa"/>
-            </w:tcMar>
-            <w:hideMark/>
-          </w:tcPr>
-          <w:p>
-            <w:pPr>
-              <w:spacing w:before="1" w:line="240" w:lineRule="auto"/>
-              <w:ind w:hanging="105"/>
-              <w:rPr>
-                <w:rFonts w:ascii="Arial" w:eastAsia="Times New Roman" w:hAnsi="Arial" w:cs="Arial"/>
-                <w:sz w:val="24"/>
-                <w:szCs w:val="24"/>
-                <w:lang w:eastAsia="es-CO"/>
-              </w:rPr>
-            </w:pPr>
-            <w:r>
-              <w:rPr>
-                <w:rFonts w:ascii="Arial" w:eastAsia="Times New Roman" w:hAnsi="Arial" w:cs="Arial"/>
-                <w:color w:val="000000"/>
-                <w:sz w:val="24"/>
-                <w:szCs w:val="24"/>
-                <w:lang w:eastAsia="es-CO"/>
-              </w:rPr>
-              <w:t>Resumen</w:t>
-            </w:r>
-          </w:p>
-        </w:tc>
-        <w:tc>
-          <w:tcPr>
-            <w:tcW w:w="0" w:type="auto"/>
-            <w:tcBorders>
-              <w:top w:val="single" w:sz="4" w:space="0" w:color="000000"/>
-              <w:left w:val="single" w:sz="4" w:space="0" w:color="000000"/>
-              <w:bottom w:val="single" w:sz="4" w:space="0" w:color="000000"/>
-              <w:right w:val="single" w:sz="4" w:space="0" w:color="000000"/>
-            </w:tcBorders>
-            <w:tcMar>
-              <w:top w:w="0" w:type="dxa"/>
-              <w:left w:w="115" w:type="dxa"/>
-              <w:bottom w:w="0" w:type="dxa"/>
-              <w:right w:w="115" w:type="dxa"/>
-            </w:tcMar>
-            <w:hideMark/>
-          </w:tcPr>
-          <w:p>
-            <w:pPr>
-              <w:spacing w:before="1" w:line="240" w:lineRule="auto"/>
-              <w:ind w:left="-105" w:hanging="105"/>
-              <w:rPr>
-                <w:rFonts w:ascii="Arial" w:eastAsia="Times New Roman" w:hAnsi="Arial" w:cs="Arial"/>
-                <w:sz w:val="24"/>
-                <w:szCs w:val="24"/>
-                <w:lang w:eastAsia="es-CO"/>
-              </w:rPr>
-            </w:pPr>
-            <w:r>
-              <w:rPr>
-                <w:rFonts w:ascii="Arial" w:eastAsia="Times New Roman" w:hAnsi="Arial" w:cs="Arial"/>
-                <w:color w:val="000000"/>
-                <w:sz w:val="24"/>
-                <w:szCs w:val="24"/>
-                <w:lang w:eastAsia="es-CO"/>
-              </w:rPr>
-              <w:t xml:space="preserve">  Se da la ruta más cercana para el usuario acorde a su lugar de destino tomando por referencia el lugar donde se encuentra actualmente.</w:t>
-            </w:r>
-          </w:p>
-        </w:tc>
-      </w:tr>
-      <w:tr>
-        <w:trPr>
-          <w:trHeight w:val="540"/>
-        </w:trPr>
-        <w:tc>
-          <w:tcPr>
-            <w:tcW w:w="0" w:type="auto"/>
-            <w:tcBorders>
-              <w:top w:val="single" w:sz="4" w:space="0" w:color="000000"/>
-              <w:left w:val="single" w:sz="4" w:space="0" w:color="000000"/>
-              <w:bottom w:val="single" w:sz="4" w:space="0" w:color="000000"/>
-              <w:right w:val="single" w:sz="4" w:space="0" w:color="000000"/>
-            </w:tcBorders>
-            <w:tcMar>
-              <w:top w:w="0" w:type="dxa"/>
-              <w:left w:w="115" w:type="dxa"/>
-              <w:bottom w:w="0" w:type="dxa"/>
-              <w:right w:w="115" w:type="dxa"/>
-            </w:tcMar>
-            <w:hideMark/>
-          </w:tcPr>
-          <w:p>
-            <w:pPr>
-              <w:spacing w:before="2" w:line="240" w:lineRule="auto"/>
-              <w:ind w:hanging="105"/>
-              <w:rPr>
-                <w:rFonts w:ascii="Arial" w:eastAsia="Times New Roman" w:hAnsi="Arial" w:cs="Arial"/>
-                <w:sz w:val="24"/>
-                <w:szCs w:val="24"/>
-                <w:lang w:eastAsia="es-CO"/>
-              </w:rPr>
-            </w:pPr>
-            <w:r>
-              <w:rPr>
-                <w:rFonts w:ascii="Arial" w:eastAsia="Times New Roman" w:hAnsi="Arial" w:cs="Arial"/>
-                <w:color w:val="000000"/>
-                <w:sz w:val="24"/>
-                <w:szCs w:val="24"/>
-                <w:lang w:eastAsia="es-CO"/>
-              </w:rPr>
-              <w:t>Entrada</w:t>
-            </w:r>
-          </w:p>
-        </w:tc>
-        <w:tc>
-          <w:tcPr>
-            <w:tcW w:w="0" w:type="auto"/>
-            <w:tcBorders>
-              <w:top w:val="single" w:sz="4" w:space="0" w:color="000000"/>
-              <w:left w:val="single" w:sz="4" w:space="0" w:color="000000"/>
-              <w:bottom w:val="single" w:sz="4" w:space="0" w:color="000000"/>
-              <w:right w:val="single" w:sz="4" w:space="0" w:color="000000"/>
-            </w:tcBorders>
-            <w:tcMar>
-              <w:top w:w="0" w:type="dxa"/>
-              <w:left w:w="115" w:type="dxa"/>
-              <w:bottom w:w="0" w:type="dxa"/>
-              <w:right w:w="115" w:type="dxa"/>
-            </w:tcMar>
-            <w:hideMark/>
-          </w:tcPr>
-          <w:p>
-            <w:pPr>
-              <w:spacing w:before="2" w:line="240" w:lineRule="auto"/>
-              <w:ind w:hanging="105"/>
-              <w:rPr>
-                <w:rFonts w:ascii="Arial" w:eastAsia="Times New Roman" w:hAnsi="Arial" w:cs="Arial"/>
-                <w:sz w:val="24"/>
-                <w:szCs w:val="24"/>
-                <w:lang w:eastAsia="es-CO"/>
-              </w:rPr>
-            </w:pPr>
-            <w:r>
-              <w:rPr>
-                <w:rFonts w:ascii="Arial" w:eastAsia="Times New Roman" w:hAnsi="Arial" w:cs="Arial"/>
-                <w:color w:val="000000"/>
-                <w:sz w:val="24"/>
-                <w:szCs w:val="24"/>
-                <w:lang w:eastAsia="es-CO"/>
-              </w:rPr>
-              <w:t>Lugar donde se encuentra el usuario.</w:t>
-            </w:r>
-          </w:p>
-        </w:tc>
-      </w:tr>
-      <w:tr>
-        <w:trPr>
-          <w:trHeight w:val="260"/>
-        </w:trPr>
-        <w:tc>
-          <w:tcPr>
-            <w:tcW w:w="0" w:type="auto"/>
-            <w:tcBorders>
-              <w:top w:val="single" w:sz="4" w:space="0" w:color="000000"/>
-              <w:left w:val="single" w:sz="4" w:space="0" w:color="000000"/>
-              <w:bottom w:val="single" w:sz="4" w:space="0" w:color="000000"/>
-              <w:right w:val="single" w:sz="4" w:space="0" w:color="000000"/>
-            </w:tcBorders>
-            <w:tcMar>
-              <w:top w:w="0" w:type="dxa"/>
-              <w:left w:w="115" w:type="dxa"/>
-              <w:bottom w:w="0" w:type="dxa"/>
-              <w:right w:w="115" w:type="dxa"/>
-            </w:tcMar>
-            <w:hideMark/>
-          </w:tcPr>
-          <w:p>
-            <w:pPr>
-              <w:spacing w:before="1" w:line="240" w:lineRule="auto"/>
-              <w:ind w:hanging="105"/>
-              <w:rPr>
-                <w:rFonts w:ascii="Arial" w:eastAsia="Times New Roman" w:hAnsi="Arial" w:cs="Arial"/>
-                <w:sz w:val="24"/>
-                <w:szCs w:val="24"/>
-                <w:lang w:eastAsia="es-CO"/>
-              </w:rPr>
-            </w:pPr>
-            <w:r>
-              <w:rPr>
-                <w:rFonts w:ascii="Arial" w:eastAsia="Times New Roman" w:hAnsi="Arial" w:cs="Arial"/>
-                <w:color w:val="000000"/>
-                <w:sz w:val="24"/>
-                <w:szCs w:val="24"/>
-                <w:lang w:eastAsia="es-CO"/>
-              </w:rPr>
-              <w:t>Salida</w:t>
-            </w:r>
-          </w:p>
-        </w:tc>
-        <w:tc>
-          <w:tcPr>
-            <w:tcW w:w="0" w:type="auto"/>
-            <w:tcBorders>
-              <w:top w:val="single" w:sz="4" w:space="0" w:color="000000"/>
-              <w:left w:val="single" w:sz="4" w:space="0" w:color="000000"/>
-              <w:bottom w:val="single" w:sz="4" w:space="0" w:color="000000"/>
-              <w:right w:val="single" w:sz="4" w:space="0" w:color="000000"/>
-            </w:tcBorders>
-            <w:tcMar>
-              <w:top w:w="0" w:type="dxa"/>
-              <w:left w:w="115" w:type="dxa"/>
-              <w:bottom w:w="0" w:type="dxa"/>
-              <w:right w:w="115" w:type="dxa"/>
-            </w:tcMar>
-            <w:hideMark/>
-          </w:tcPr>
-          <w:p>
-            <w:pPr>
-              <w:spacing w:before="1" w:line="240" w:lineRule="auto"/>
-              <w:ind w:left="-105" w:hanging="105"/>
-              <w:rPr>
-                <w:rFonts w:ascii="Arial" w:eastAsia="Times New Roman" w:hAnsi="Arial" w:cs="Arial"/>
-                <w:sz w:val="24"/>
-                <w:szCs w:val="24"/>
-                <w:lang w:eastAsia="es-CO"/>
-              </w:rPr>
-            </w:pPr>
-            <w:r>
-              <w:rPr>
-                <w:rFonts w:ascii="Arial" w:eastAsia="Times New Roman" w:hAnsi="Arial" w:cs="Arial"/>
-                <w:color w:val="000000"/>
-                <w:sz w:val="24"/>
-                <w:szCs w:val="24"/>
-                <w:lang w:eastAsia="es-CO"/>
-              </w:rPr>
-              <w:t xml:space="preserve">  Ruta más cercana dada exitosamente.</w:t>
-            </w:r>
-          </w:p>
-        </w:tc>
-      </w:tr>
-    </w:tbl>
-    <w:p>
-      <w:pPr>
-        <w:spacing w:after="0" w:line="240" w:lineRule="auto"/>
-        <w:rPr>
-          <w:rFonts w:ascii="Arial" w:eastAsia="Times New Roman" w:hAnsi="Arial" w:cs="Arial"/>
-          <w:sz w:val="24"/>
-          <w:szCs w:val="24"/>
-          <w:lang w:eastAsia="es-CO"/>
-        </w:rPr>
-      </w:pPr>
-    </w:p>
-    <w:tbl>
-      <w:tblPr>
-        <w:tblW w:w="0" w:type="auto"/>
-        <w:tblCellMar>
-          <w:top w:w="15" w:type="dxa"/>
-          <w:left w:w="15" w:type="dxa"/>
-          <w:bottom w:w="15" w:type="dxa"/>
-          <w:right w:w="15" w:type="dxa"/>
-        </w:tblCellMar>
-        <w:tblLook w:val="04A0" w:firstRow="1" w:lastRow="0" w:firstColumn="1" w:lastColumn="0" w:noHBand="0" w:noVBand="1"/>
-      </w:tblPr>
-      <w:tblGrid>
-        <w:gridCol w:w="1283"/>
-        <w:gridCol w:w="7545"/>
-      </w:tblGrid>
-      <w:tr>
-        <w:trPr>
-          <w:trHeight w:val="260"/>
-        </w:trPr>
-        <w:tc>
-          <w:tcPr>
-            <w:tcW w:w="0" w:type="auto"/>
-            <w:tcBorders>
-              <w:top w:val="single" w:sz="4" w:space="0" w:color="000000"/>
-              <w:left w:val="single" w:sz="4" w:space="0" w:color="000000"/>
-              <w:bottom w:val="single" w:sz="4" w:space="0" w:color="000000"/>
-              <w:right w:val="single" w:sz="4" w:space="0" w:color="000000"/>
-            </w:tcBorders>
-            <w:tcMar>
-              <w:top w:w="0" w:type="dxa"/>
-              <w:left w:w="115" w:type="dxa"/>
-              <w:bottom w:w="0" w:type="dxa"/>
-              <w:right w:w="115" w:type="dxa"/>
-            </w:tcMar>
-            <w:hideMark/>
-          </w:tcPr>
-          <w:p>
-            <w:pPr>
-              <w:spacing w:before="1" w:line="240" w:lineRule="auto"/>
-              <w:ind w:hanging="105"/>
-              <w:rPr>
-                <w:rFonts w:ascii="Arial" w:eastAsia="Times New Roman" w:hAnsi="Arial" w:cs="Arial"/>
-                <w:sz w:val="24"/>
-                <w:szCs w:val="24"/>
-                <w:lang w:eastAsia="es-CO"/>
-              </w:rPr>
-            </w:pPr>
-            <w:r>
-              <w:rPr>
-                <w:rFonts w:ascii="Arial" w:eastAsia="Times New Roman" w:hAnsi="Arial" w:cs="Arial"/>
-                <w:color w:val="000000"/>
-                <w:sz w:val="24"/>
-                <w:szCs w:val="24"/>
-                <w:lang w:eastAsia="es-CO"/>
-              </w:rPr>
-              <w:t>Nombre</w:t>
-            </w:r>
-          </w:p>
-        </w:tc>
-        <w:tc>
-          <w:tcPr>
-            <w:tcW w:w="0" w:type="auto"/>
-            <w:tcBorders>
-              <w:top w:val="single" w:sz="4" w:space="0" w:color="000000"/>
-              <w:left w:val="single" w:sz="4" w:space="0" w:color="000000"/>
-              <w:bottom w:val="single" w:sz="4" w:space="0" w:color="000000"/>
-              <w:right w:val="single" w:sz="4" w:space="0" w:color="000000"/>
-            </w:tcBorders>
-            <w:tcMar>
-              <w:top w:w="0" w:type="dxa"/>
-              <w:left w:w="115" w:type="dxa"/>
-              <w:bottom w:w="0" w:type="dxa"/>
-              <w:right w:w="115" w:type="dxa"/>
-            </w:tcMar>
-            <w:hideMark/>
-          </w:tcPr>
-          <w:p>
-            <w:pPr>
-              <w:spacing w:before="1" w:line="240" w:lineRule="auto"/>
-              <w:ind w:hanging="105"/>
-              <w:rPr>
-                <w:rFonts w:ascii="Arial" w:eastAsia="Times New Roman" w:hAnsi="Arial" w:cs="Arial"/>
-                <w:sz w:val="24"/>
-                <w:szCs w:val="24"/>
-                <w:lang w:eastAsia="es-CO"/>
-              </w:rPr>
-            </w:pPr>
-            <w:r>
-              <w:rPr>
-                <w:rFonts w:ascii="Arial" w:eastAsia="Times New Roman" w:hAnsi="Arial" w:cs="Arial"/>
-                <w:color w:val="000000"/>
-                <w:sz w:val="24"/>
-                <w:szCs w:val="24"/>
-                <w:lang w:eastAsia="es-CO"/>
-              </w:rPr>
-              <w:t>R4: Registrar los masivos</w:t>
-            </w:r>
-          </w:p>
-        </w:tc>
-      </w:tr>
-      <w:tr>
-        <w:trPr>
-          <w:trHeight w:val="540"/>
-        </w:trPr>
-        <w:tc>
-          <w:tcPr>
-            <w:tcW w:w="0" w:type="auto"/>
-            <w:tcBorders>
-              <w:top w:val="single" w:sz="4" w:space="0" w:color="000000"/>
-              <w:left w:val="single" w:sz="4" w:space="0" w:color="000000"/>
-              <w:bottom w:val="single" w:sz="4" w:space="0" w:color="000000"/>
-              <w:right w:val="single" w:sz="4" w:space="0" w:color="000000"/>
-            </w:tcBorders>
-            <w:tcMar>
-              <w:top w:w="0" w:type="dxa"/>
-              <w:left w:w="115" w:type="dxa"/>
-              <w:bottom w:w="0" w:type="dxa"/>
-              <w:right w:w="115" w:type="dxa"/>
-            </w:tcMar>
-            <w:hideMark/>
-          </w:tcPr>
-          <w:p>
-            <w:pPr>
-              <w:spacing w:before="1" w:line="240" w:lineRule="auto"/>
-              <w:ind w:hanging="105"/>
-              <w:rPr>
-                <w:rFonts w:ascii="Arial" w:eastAsia="Times New Roman" w:hAnsi="Arial" w:cs="Arial"/>
-                <w:sz w:val="24"/>
-                <w:szCs w:val="24"/>
-                <w:lang w:eastAsia="es-CO"/>
-              </w:rPr>
-            </w:pPr>
-            <w:r>
-              <w:rPr>
-                <w:rFonts w:ascii="Arial" w:eastAsia="Times New Roman" w:hAnsi="Arial" w:cs="Arial"/>
-                <w:color w:val="000000"/>
-                <w:sz w:val="24"/>
-                <w:szCs w:val="24"/>
-                <w:lang w:eastAsia="es-CO"/>
-              </w:rPr>
-              <w:t xml:space="preserve">Resumen </w:t>
-            </w:r>
-          </w:p>
-        </w:tc>
-        <w:tc>
-          <w:tcPr>
-            <w:tcW w:w="0" w:type="auto"/>
-            <w:tcBorders>
-              <w:top w:val="single" w:sz="4" w:space="0" w:color="000000"/>
-              <w:left w:val="single" w:sz="4" w:space="0" w:color="000000"/>
-              <w:bottom w:val="single" w:sz="4" w:space="0" w:color="000000"/>
-              <w:right w:val="single" w:sz="4" w:space="0" w:color="000000"/>
-            </w:tcBorders>
-            <w:tcMar>
-              <w:top w:w="0" w:type="dxa"/>
-              <w:left w:w="115" w:type="dxa"/>
-              <w:bottom w:w="0" w:type="dxa"/>
-              <w:right w:w="115" w:type="dxa"/>
-            </w:tcMar>
-            <w:hideMark/>
-          </w:tcPr>
-          <w:p>
-            <w:pPr>
-              <w:spacing w:before="1" w:line="240" w:lineRule="auto"/>
-              <w:ind w:left="-105" w:hanging="105"/>
-              <w:rPr>
-                <w:rFonts w:ascii="Arial" w:eastAsia="Times New Roman" w:hAnsi="Arial" w:cs="Arial"/>
-                <w:sz w:val="24"/>
-                <w:szCs w:val="24"/>
-                <w:lang w:eastAsia="es-CO"/>
-              </w:rPr>
-            </w:pPr>
-            <w:r>
-              <w:rPr>
-                <w:rFonts w:ascii="Arial" w:eastAsia="Times New Roman" w:hAnsi="Arial" w:cs="Arial"/>
-                <w:color w:val="000000"/>
-                <w:sz w:val="24"/>
-                <w:szCs w:val="24"/>
-                <w:lang w:eastAsia="es-CO"/>
-              </w:rPr>
-              <w:t xml:space="preserve"> Se registran los masivos que pasan por las rutas para así saber cuál es de utilidad para el usuario.</w:t>
-            </w:r>
-          </w:p>
-        </w:tc>
-      </w:tr>
-      <w:tr>
-        <w:trPr>
-          <w:trHeight w:val="540"/>
-        </w:trPr>
-        <w:tc>
-          <w:tcPr>
-            <w:tcW w:w="0" w:type="auto"/>
-            <w:tcBorders>
-              <w:top w:val="single" w:sz="4" w:space="0" w:color="000000"/>
-              <w:left w:val="single" w:sz="4" w:space="0" w:color="000000"/>
-              <w:bottom w:val="single" w:sz="4" w:space="0" w:color="000000"/>
-              <w:right w:val="single" w:sz="4" w:space="0" w:color="000000"/>
-            </w:tcBorders>
-            <w:tcMar>
-              <w:top w:w="0" w:type="dxa"/>
-              <w:left w:w="115" w:type="dxa"/>
-              <w:bottom w:w="0" w:type="dxa"/>
-              <w:right w:w="115" w:type="dxa"/>
-            </w:tcMar>
-            <w:hideMark/>
-          </w:tcPr>
-          <w:p>
-            <w:pPr>
-              <w:spacing w:before="2" w:line="240" w:lineRule="auto"/>
-              <w:ind w:hanging="105"/>
-              <w:rPr>
-                <w:rFonts w:ascii="Arial" w:eastAsia="Times New Roman" w:hAnsi="Arial" w:cs="Arial"/>
-                <w:sz w:val="24"/>
-                <w:szCs w:val="24"/>
-                <w:lang w:eastAsia="es-CO"/>
-              </w:rPr>
-            </w:pPr>
-            <w:r>
-              <w:rPr>
-                <w:rFonts w:ascii="Arial" w:eastAsia="Times New Roman" w:hAnsi="Arial" w:cs="Arial"/>
-                <w:color w:val="000000"/>
-                <w:sz w:val="24"/>
-                <w:szCs w:val="24"/>
-                <w:lang w:eastAsia="es-CO"/>
-              </w:rPr>
-              <w:t>Entrada</w:t>
-            </w:r>
-          </w:p>
-        </w:tc>
-        <w:tc>
-          <w:tcPr>
-            <w:tcW w:w="0" w:type="auto"/>
-            <w:tcBorders>
-              <w:top w:val="single" w:sz="4" w:space="0" w:color="000000"/>
-              <w:left w:val="single" w:sz="4" w:space="0" w:color="000000"/>
-              <w:bottom w:val="single" w:sz="4" w:space="0" w:color="000000"/>
-              <w:right w:val="single" w:sz="4" w:space="0" w:color="000000"/>
-            </w:tcBorders>
-            <w:tcMar>
-              <w:top w:w="0" w:type="dxa"/>
-              <w:left w:w="115" w:type="dxa"/>
-              <w:bottom w:w="0" w:type="dxa"/>
-              <w:right w:w="115" w:type="dxa"/>
-            </w:tcMar>
-            <w:hideMark/>
-          </w:tcPr>
-          <w:p>
-            <w:pPr>
-              <w:spacing w:before="2" w:line="240" w:lineRule="auto"/>
-              <w:ind w:hanging="105"/>
-              <w:rPr>
-                <w:rFonts w:ascii="Arial" w:eastAsia="Times New Roman" w:hAnsi="Arial" w:cs="Arial"/>
-                <w:sz w:val="24"/>
-                <w:szCs w:val="24"/>
-                <w:lang w:eastAsia="es-CO"/>
-              </w:rPr>
-            </w:pPr>
-            <w:r>
-              <w:rPr>
-                <w:rFonts w:ascii="Arial" w:eastAsia="Times New Roman" w:hAnsi="Arial" w:cs="Arial"/>
-                <w:color w:val="000000"/>
-                <w:sz w:val="24"/>
-                <w:szCs w:val="24"/>
-                <w:lang w:eastAsia="es-CO"/>
-              </w:rPr>
-              <w:t xml:space="preserve"> </w:t>
-            </w:r>
-          </w:p>
-        </w:tc>
-      </w:tr>
-      <w:tr>
-        <w:trPr>
-          <w:trHeight w:val="260"/>
-        </w:trPr>
-        <w:tc>
-          <w:tcPr>
-            <w:tcW w:w="0" w:type="auto"/>
-            <w:tcBorders>
-              <w:top w:val="single" w:sz="4" w:space="0" w:color="000000"/>
-              <w:left w:val="single" w:sz="4" w:space="0" w:color="000000"/>
-              <w:bottom w:val="single" w:sz="4" w:space="0" w:color="000000"/>
-              <w:right w:val="single" w:sz="4" w:space="0" w:color="000000"/>
-            </w:tcBorders>
-            <w:tcMar>
-              <w:top w:w="0" w:type="dxa"/>
-              <w:left w:w="115" w:type="dxa"/>
-              <w:bottom w:w="0" w:type="dxa"/>
-              <w:right w:w="115" w:type="dxa"/>
-            </w:tcMar>
-            <w:hideMark/>
-          </w:tcPr>
-          <w:p>
-            <w:pPr>
-              <w:spacing w:before="1" w:line="240" w:lineRule="auto"/>
-              <w:ind w:hanging="105"/>
-              <w:rPr>
-                <w:rFonts w:ascii="Arial" w:eastAsia="Times New Roman" w:hAnsi="Arial" w:cs="Arial"/>
-                <w:sz w:val="24"/>
-                <w:szCs w:val="24"/>
-                <w:lang w:eastAsia="es-CO"/>
-              </w:rPr>
-            </w:pPr>
-            <w:r>
-              <w:rPr>
-                <w:rFonts w:ascii="Arial" w:eastAsia="Times New Roman" w:hAnsi="Arial" w:cs="Arial"/>
-                <w:color w:val="000000"/>
-                <w:sz w:val="24"/>
-                <w:szCs w:val="24"/>
-                <w:lang w:eastAsia="es-CO"/>
-              </w:rPr>
-              <w:t>Salida</w:t>
-            </w:r>
-          </w:p>
-        </w:tc>
-        <w:tc>
-          <w:tcPr>
-            <w:tcW w:w="0" w:type="auto"/>
-            <w:tcBorders>
-              <w:top w:val="single" w:sz="4" w:space="0" w:color="000000"/>
-              <w:left w:val="single" w:sz="4" w:space="0" w:color="000000"/>
-              <w:bottom w:val="single" w:sz="4" w:space="0" w:color="000000"/>
-              <w:right w:val="single" w:sz="4" w:space="0" w:color="000000"/>
-            </w:tcBorders>
-            <w:tcMar>
-              <w:top w:w="0" w:type="dxa"/>
-              <w:left w:w="115" w:type="dxa"/>
-              <w:bottom w:w="0" w:type="dxa"/>
-              <w:right w:w="115" w:type="dxa"/>
-            </w:tcMar>
-            <w:hideMark/>
-          </w:tcPr>
-          <w:p>
-            <w:pPr>
-              <w:spacing w:before="1" w:line="240" w:lineRule="auto"/>
-              <w:ind w:left="-105" w:hanging="105"/>
-              <w:rPr>
-                <w:rFonts w:ascii="Arial" w:eastAsia="Times New Roman" w:hAnsi="Arial" w:cs="Arial"/>
-                <w:sz w:val="24"/>
-                <w:szCs w:val="24"/>
-                <w:lang w:eastAsia="es-CO"/>
-              </w:rPr>
-            </w:pPr>
-            <w:r>
-              <w:rPr>
-                <w:rFonts w:ascii="Arial" w:eastAsia="Times New Roman" w:hAnsi="Arial" w:cs="Arial"/>
-                <w:color w:val="000000"/>
-                <w:sz w:val="24"/>
-                <w:szCs w:val="24"/>
-                <w:lang w:eastAsia="es-CO"/>
-              </w:rPr>
-              <w:t xml:space="preserve">  Masivos registrados exitosamente.</w:t>
-            </w:r>
-          </w:p>
-        </w:tc>
-      </w:tr>
-    </w:tbl>
-    <w:p>
-      <w:pPr>
-        <w:spacing w:after="0" w:line="240" w:lineRule="auto"/>
-        <w:rPr>
-          <w:rFonts w:ascii="Arial" w:eastAsia="Times New Roman" w:hAnsi="Arial" w:cs="Arial"/>
-          <w:sz w:val="24"/>
-          <w:szCs w:val="24"/>
-          <w:lang w:eastAsia="es-CO"/>
-        </w:rPr>
-      </w:pPr>
-    </w:p>
-    <w:tbl>
-      <w:tblPr>
-        <w:tblW w:w="0" w:type="auto"/>
-        <w:tblCellMar>
-          <w:top w:w="15" w:type="dxa"/>
-          <w:left w:w="15" w:type="dxa"/>
-          <w:bottom w:w="15" w:type="dxa"/>
-          <w:right w:w="15" w:type="dxa"/>
-        </w:tblCellMar>
-        <w:tblLook w:val="04A0" w:firstRow="1" w:lastRow="0" w:firstColumn="1" w:lastColumn="0" w:noHBand="0" w:noVBand="1"/>
-      </w:tblPr>
-      <w:tblGrid>
-        <w:gridCol w:w="1238"/>
-        <w:gridCol w:w="7590"/>
-      </w:tblGrid>
-      <w:tr>
-        <w:trPr>
-          <w:trHeight w:val="260"/>
-        </w:trPr>
-        <w:tc>
-          <w:tcPr>
-            <w:tcW w:w="0" w:type="auto"/>
-            <w:tcBorders>
-              <w:top w:val="single" w:sz="4" w:space="0" w:color="000000"/>
-              <w:left w:val="single" w:sz="4" w:space="0" w:color="000000"/>
-              <w:bottom w:val="single" w:sz="4" w:space="0" w:color="000000"/>
-              <w:right w:val="single" w:sz="4" w:space="0" w:color="000000"/>
-            </w:tcBorders>
-            <w:tcMar>
-              <w:top w:w="0" w:type="dxa"/>
-              <w:left w:w="115" w:type="dxa"/>
-              <w:bottom w:w="0" w:type="dxa"/>
-              <w:right w:w="115" w:type="dxa"/>
-            </w:tcMar>
-            <w:hideMark/>
-          </w:tcPr>
-          <w:p>
-            <w:pPr>
-              <w:spacing w:before="1" w:line="240" w:lineRule="auto"/>
-              <w:ind w:hanging="105"/>
-              <w:rPr>
-                <w:rFonts w:ascii="Arial" w:eastAsia="Times New Roman" w:hAnsi="Arial" w:cs="Arial"/>
-                <w:sz w:val="24"/>
-                <w:szCs w:val="24"/>
-                <w:lang w:eastAsia="es-CO"/>
-              </w:rPr>
-            </w:pPr>
-            <w:r>
-              <w:rPr>
-                <w:rFonts w:ascii="Arial" w:eastAsia="Times New Roman" w:hAnsi="Arial" w:cs="Arial"/>
-                <w:color w:val="000000"/>
-                <w:sz w:val="24"/>
-                <w:szCs w:val="24"/>
-                <w:lang w:eastAsia="es-CO"/>
-              </w:rPr>
-              <w:t>Nombre</w:t>
-            </w:r>
-          </w:p>
-        </w:tc>
-        <w:tc>
-          <w:tcPr>
-            <w:tcW w:w="0" w:type="auto"/>
-            <w:tcBorders>
-              <w:top w:val="single" w:sz="4" w:space="0" w:color="000000"/>
-              <w:left w:val="single" w:sz="4" w:space="0" w:color="000000"/>
-              <w:bottom w:val="single" w:sz="4" w:space="0" w:color="000000"/>
-              <w:right w:val="single" w:sz="4" w:space="0" w:color="000000"/>
-            </w:tcBorders>
-            <w:tcMar>
-              <w:top w:w="0" w:type="dxa"/>
-              <w:left w:w="115" w:type="dxa"/>
-              <w:bottom w:w="0" w:type="dxa"/>
-              <w:right w:w="115" w:type="dxa"/>
-            </w:tcMar>
-            <w:hideMark/>
-          </w:tcPr>
-          <w:p>
-            <w:pPr>
-              <w:spacing w:before="1" w:line="240" w:lineRule="auto"/>
-              <w:ind w:hanging="105"/>
-              <w:rPr>
-                <w:rFonts w:ascii="Arial" w:eastAsia="Times New Roman" w:hAnsi="Arial" w:cs="Arial"/>
-                <w:sz w:val="24"/>
-                <w:szCs w:val="24"/>
-                <w:lang w:eastAsia="es-CO"/>
-              </w:rPr>
-            </w:pPr>
-            <w:r>
-              <w:rPr>
-                <w:rFonts w:ascii="Arial" w:eastAsia="Times New Roman" w:hAnsi="Arial" w:cs="Arial"/>
-                <w:color w:val="000000"/>
-                <w:sz w:val="24"/>
-                <w:szCs w:val="24"/>
-                <w:lang w:eastAsia="es-CO"/>
-              </w:rPr>
-              <w:t>R5: Registrar los puntos donde se encuentran los usuarios</w:t>
-            </w:r>
-            <w:r>
-              <w:rPr>
-                <w:rFonts w:ascii="Arial" w:eastAsia="Times New Roman" w:hAnsi="Arial" w:cs="Arial"/>
-                <w:color w:val="000000"/>
-                <w:sz w:val="24"/>
-                <w:szCs w:val="24"/>
-                <w:lang w:eastAsia="es-CO"/>
-              </w:rPr>
-              <w:tab/>
-            </w:r>
-          </w:p>
-        </w:tc>
-      </w:tr>
-      <w:tr>
-        <w:trPr>
-          <w:trHeight w:val="540"/>
-        </w:trPr>
-        <w:tc>
-          <w:tcPr>
-            <w:tcW w:w="0" w:type="auto"/>
-            <w:tcBorders>
-              <w:top w:val="single" w:sz="4" w:space="0" w:color="000000"/>
-              <w:left w:val="single" w:sz="4" w:space="0" w:color="000000"/>
-              <w:bottom w:val="single" w:sz="4" w:space="0" w:color="000000"/>
-              <w:right w:val="single" w:sz="4" w:space="0" w:color="000000"/>
-            </w:tcBorders>
-            <w:tcMar>
-              <w:top w:w="0" w:type="dxa"/>
-              <w:left w:w="115" w:type="dxa"/>
-              <w:bottom w:w="0" w:type="dxa"/>
-              <w:right w:w="115" w:type="dxa"/>
-            </w:tcMar>
-            <w:hideMark/>
-          </w:tcPr>
-          <w:p>
-            <w:pPr>
-              <w:spacing w:before="1" w:line="240" w:lineRule="auto"/>
-              <w:ind w:hanging="105"/>
-              <w:rPr>
-                <w:rFonts w:ascii="Arial" w:eastAsia="Times New Roman" w:hAnsi="Arial" w:cs="Arial"/>
-                <w:sz w:val="24"/>
-                <w:szCs w:val="24"/>
-                <w:lang w:eastAsia="es-CO"/>
-              </w:rPr>
-            </w:pPr>
-            <w:r>
-              <w:rPr>
-                <w:rFonts w:ascii="Arial" w:eastAsia="Times New Roman" w:hAnsi="Arial" w:cs="Arial"/>
-                <w:color w:val="000000"/>
-                <w:sz w:val="24"/>
-                <w:szCs w:val="24"/>
-                <w:lang w:eastAsia="es-CO"/>
-              </w:rPr>
-              <w:t xml:space="preserve">Resumen </w:t>
-            </w:r>
-          </w:p>
-        </w:tc>
-        <w:tc>
-          <w:tcPr>
-            <w:tcW w:w="0" w:type="auto"/>
-            <w:tcBorders>
-              <w:top w:val="single" w:sz="4" w:space="0" w:color="000000"/>
-              <w:left w:val="single" w:sz="4" w:space="0" w:color="000000"/>
-              <w:bottom w:val="single" w:sz="4" w:space="0" w:color="000000"/>
-              <w:right w:val="single" w:sz="4" w:space="0" w:color="000000"/>
-            </w:tcBorders>
-            <w:tcMar>
-              <w:top w:w="0" w:type="dxa"/>
-              <w:left w:w="115" w:type="dxa"/>
-              <w:bottom w:w="0" w:type="dxa"/>
-              <w:right w:w="115" w:type="dxa"/>
-            </w:tcMar>
-            <w:hideMark/>
-          </w:tcPr>
-          <w:p>
-            <w:pPr>
-              <w:spacing w:before="1" w:line="240" w:lineRule="auto"/>
-              <w:ind w:left="-105" w:hanging="105"/>
-              <w:rPr>
-                <w:rFonts w:ascii="Arial" w:eastAsia="Times New Roman" w:hAnsi="Arial" w:cs="Arial"/>
-                <w:sz w:val="24"/>
-                <w:szCs w:val="24"/>
-                <w:lang w:eastAsia="es-CO"/>
-              </w:rPr>
-            </w:pPr>
-            <w:r>
-              <w:rPr>
-                <w:rFonts w:ascii="Arial" w:eastAsia="Times New Roman" w:hAnsi="Arial" w:cs="Arial"/>
-                <w:color w:val="000000"/>
-                <w:sz w:val="24"/>
-                <w:szCs w:val="24"/>
-                <w:lang w:eastAsia="es-CO"/>
-              </w:rPr>
-              <w:t xml:space="preserve"> Se registran los puntos o paradas donde se encuentran los usuarios para a partir de este conocer la distancia a otro punto y la ruta más cercana.</w:t>
-            </w:r>
-          </w:p>
-        </w:tc>
-      </w:tr>
-      <w:tr>
-        <w:trPr>
-          <w:trHeight w:val="540"/>
-        </w:trPr>
-        <w:tc>
-          <w:tcPr>
-            <w:tcW w:w="0" w:type="auto"/>
-            <w:tcBorders>
-              <w:top w:val="single" w:sz="4" w:space="0" w:color="000000"/>
-              <w:left w:val="single" w:sz="4" w:space="0" w:color="000000"/>
-              <w:bottom w:val="single" w:sz="4" w:space="0" w:color="000000"/>
-              <w:right w:val="single" w:sz="4" w:space="0" w:color="000000"/>
-            </w:tcBorders>
-            <w:tcMar>
-              <w:top w:w="0" w:type="dxa"/>
-              <w:left w:w="115" w:type="dxa"/>
-              <w:bottom w:w="0" w:type="dxa"/>
-              <w:right w:w="115" w:type="dxa"/>
-            </w:tcMar>
-            <w:hideMark/>
-          </w:tcPr>
-          <w:p>
-            <w:pPr>
-              <w:spacing w:before="2" w:line="240" w:lineRule="auto"/>
-              <w:ind w:hanging="105"/>
-              <w:rPr>
-                <w:rFonts w:ascii="Arial" w:eastAsia="Times New Roman" w:hAnsi="Arial" w:cs="Arial"/>
-                <w:sz w:val="24"/>
-                <w:szCs w:val="24"/>
-                <w:lang w:eastAsia="es-CO"/>
-              </w:rPr>
-            </w:pPr>
-            <w:r>
-              <w:rPr>
-                <w:rFonts w:ascii="Arial" w:eastAsia="Times New Roman" w:hAnsi="Arial" w:cs="Arial"/>
-                <w:color w:val="000000"/>
-                <w:sz w:val="24"/>
-                <w:szCs w:val="24"/>
-                <w:lang w:eastAsia="es-CO"/>
-              </w:rPr>
-              <w:t>Entrada</w:t>
-            </w:r>
-          </w:p>
-        </w:tc>
-        <w:tc>
-          <w:tcPr>
-            <w:tcW w:w="0" w:type="auto"/>
-            <w:tcBorders>
-              <w:top w:val="single" w:sz="4" w:space="0" w:color="000000"/>
-              <w:left w:val="single" w:sz="4" w:space="0" w:color="000000"/>
-              <w:bottom w:val="single" w:sz="4" w:space="0" w:color="000000"/>
-              <w:right w:val="single" w:sz="4" w:space="0" w:color="000000"/>
-            </w:tcBorders>
-            <w:tcMar>
-              <w:top w:w="0" w:type="dxa"/>
-              <w:left w:w="115" w:type="dxa"/>
-              <w:bottom w:w="0" w:type="dxa"/>
-              <w:right w:w="115" w:type="dxa"/>
-            </w:tcMar>
-            <w:hideMark/>
-          </w:tcPr>
-          <w:p>
-            <w:pPr>
-              <w:spacing w:after="0" w:line="240" w:lineRule="auto"/>
-              <w:rPr>
-                <w:rFonts w:ascii="Arial" w:eastAsia="Times New Roman" w:hAnsi="Arial" w:cs="Arial"/>
-                <w:sz w:val="24"/>
-                <w:szCs w:val="24"/>
-                <w:lang w:eastAsia="es-CO"/>
-              </w:rPr>
-            </w:pPr>
-          </w:p>
-        </w:tc>
-      </w:tr>
-      <w:tr>
-        <w:trPr>
-          <w:trHeight w:val="260"/>
-        </w:trPr>
-        <w:tc>
-          <w:tcPr>
-            <w:tcW w:w="0" w:type="auto"/>
-            <w:tcBorders>
-              <w:top w:val="single" w:sz="4" w:space="0" w:color="000000"/>
-              <w:left w:val="single" w:sz="4" w:space="0" w:color="000000"/>
-              <w:bottom w:val="single" w:sz="4" w:space="0" w:color="000000"/>
-              <w:right w:val="single" w:sz="4" w:space="0" w:color="000000"/>
-            </w:tcBorders>
-            <w:tcMar>
-              <w:top w:w="0" w:type="dxa"/>
-              <w:left w:w="115" w:type="dxa"/>
-              <w:bottom w:w="0" w:type="dxa"/>
-              <w:right w:w="115" w:type="dxa"/>
-            </w:tcMar>
-            <w:hideMark/>
-          </w:tcPr>
-          <w:p>
-            <w:pPr>
-              <w:spacing w:before="1" w:line="240" w:lineRule="auto"/>
-              <w:ind w:hanging="105"/>
-              <w:rPr>
-                <w:rFonts w:ascii="Arial" w:eastAsia="Times New Roman" w:hAnsi="Arial" w:cs="Arial"/>
-                <w:sz w:val="24"/>
-                <w:szCs w:val="24"/>
-                <w:lang w:eastAsia="es-CO"/>
-              </w:rPr>
-            </w:pPr>
-            <w:r>
-              <w:rPr>
-                <w:rFonts w:ascii="Arial" w:eastAsia="Times New Roman" w:hAnsi="Arial" w:cs="Arial"/>
-                <w:color w:val="000000"/>
-                <w:sz w:val="24"/>
-                <w:szCs w:val="24"/>
-                <w:lang w:eastAsia="es-CO"/>
-              </w:rPr>
-              <w:t>Salida</w:t>
-            </w:r>
-          </w:p>
-        </w:tc>
-        <w:tc>
-          <w:tcPr>
-            <w:tcW w:w="0" w:type="auto"/>
-            <w:tcBorders>
-              <w:top w:val="single" w:sz="4" w:space="0" w:color="000000"/>
-              <w:left w:val="single" w:sz="4" w:space="0" w:color="000000"/>
-              <w:bottom w:val="single" w:sz="4" w:space="0" w:color="000000"/>
-              <w:right w:val="single" w:sz="4" w:space="0" w:color="000000"/>
-            </w:tcBorders>
-            <w:tcMar>
-              <w:top w:w="0" w:type="dxa"/>
-              <w:left w:w="115" w:type="dxa"/>
-              <w:bottom w:w="0" w:type="dxa"/>
-              <w:right w:w="115" w:type="dxa"/>
-            </w:tcMar>
-            <w:hideMark/>
-          </w:tcPr>
-          <w:p>
-            <w:pPr>
-              <w:spacing w:before="1" w:line="240" w:lineRule="auto"/>
-              <w:ind w:left="-105" w:hanging="105"/>
-              <w:rPr>
-                <w:rFonts w:ascii="Arial" w:eastAsia="Times New Roman" w:hAnsi="Arial" w:cs="Arial"/>
-                <w:sz w:val="24"/>
-                <w:szCs w:val="24"/>
-                <w:lang w:eastAsia="es-CO"/>
-              </w:rPr>
-            </w:pPr>
-            <w:r>
-              <w:rPr>
-                <w:rFonts w:ascii="Arial" w:eastAsia="Times New Roman" w:hAnsi="Arial" w:cs="Arial"/>
-                <w:color w:val="000000"/>
-                <w:sz w:val="24"/>
-                <w:szCs w:val="24"/>
-                <w:lang w:eastAsia="es-CO"/>
-              </w:rPr>
-              <w:t xml:space="preserve">   Puntos registrados exitosamente.</w:t>
-            </w:r>
-          </w:p>
-        </w:tc>
-      </w:tr>
-    </w:tbl>
-    <w:p>
-      <w:pPr>
-        <w:spacing w:after="0" w:line="240" w:lineRule="auto"/>
-        <w:rPr>
-          <w:rFonts w:ascii="Arial" w:eastAsia="Times New Roman" w:hAnsi="Arial" w:cs="Arial"/>
-          <w:sz w:val="24"/>
-          <w:szCs w:val="24"/>
-          <w:lang w:eastAsia="es-CO"/>
-        </w:rPr>
-      </w:pPr>
-    </w:p>
-    <w:p>
-      <w:pPr>
-        <w:spacing w:line="240" w:lineRule="auto"/>
-        <w:rPr>
-          <w:rFonts w:ascii="Arial" w:eastAsia="Times New Roman" w:hAnsi="Arial" w:cs="Arial"/>
-          <w:b/>
-          <w:bCs/>
-          <w:color w:val="000000"/>
-          <w:sz w:val="24"/>
-          <w:szCs w:val="24"/>
-          <w:lang w:eastAsia="es-CO"/>
-        </w:rPr>
-      </w:pPr>
-    </w:p>
-    <w:p>
-      <w:pPr>
-        <w:spacing w:line="240" w:lineRule="auto"/>
+        <w:t xml:space="preserve">FASE </w:t>
+      </w:r>
+      <w:r>
         <w:rPr>
           <w:rFonts w:ascii="Arial" w:eastAsia="Times New Roman" w:hAnsi="Arial" w:cs="Arial"/>
           <w:b/>
@@ -2075,114 +583,7 @@
           <w:szCs w:val="24"/>
           <w:lang w:eastAsia="es-CO"/>
         </w:rPr>
-      </w:pPr>
-    </w:p>
-    <w:p>
-      <w:pPr>
-        <w:spacing w:line="240" w:lineRule="auto"/>
-        <w:rPr>
-          <w:rFonts w:ascii="Arial" w:eastAsia="Times New Roman" w:hAnsi="Arial" w:cs="Arial"/>
-          <w:b/>
-          <w:bCs/>
-          <w:color w:val="000000"/>
-          <w:sz w:val="28"/>
-          <w:szCs w:val="24"/>
-          <w:lang w:eastAsia="es-CO"/>
-        </w:rPr>
-      </w:pPr>
-    </w:p>
-    <w:p>
-      <w:pPr>
-        <w:spacing w:line="240" w:lineRule="auto"/>
-        <w:rPr>
-          <w:rFonts w:ascii="Arial" w:eastAsia="Times New Roman" w:hAnsi="Arial" w:cs="Arial"/>
-          <w:b/>
-          <w:bCs/>
-          <w:color w:val="000000"/>
-          <w:sz w:val="28"/>
-          <w:szCs w:val="24"/>
-          <w:lang w:eastAsia="es-CO"/>
-        </w:rPr>
-      </w:pPr>
-    </w:p>
-    <w:p>
-      <w:pPr>
-        <w:spacing w:line="240" w:lineRule="auto"/>
-        <w:rPr>
-          <w:rFonts w:ascii="Arial" w:eastAsia="Times New Roman" w:hAnsi="Arial" w:cs="Arial"/>
-          <w:b/>
-          <w:bCs/>
-          <w:color w:val="000000"/>
-          <w:sz w:val="28"/>
-          <w:szCs w:val="24"/>
-          <w:lang w:eastAsia="es-CO"/>
-        </w:rPr>
-      </w:pPr>
-    </w:p>
-    <w:p>
-      <w:pPr>
-        <w:spacing w:line="240" w:lineRule="auto"/>
-        <w:rPr>
-          <w:rFonts w:ascii="Arial" w:eastAsia="Times New Roman" w:hAnsi="Arial" w:cs="Arial"/>
-          <w:b/>
-          <w:bCs/>
-          <w:color w:val="000000"/>
-          <w:sz w:val="28"/>
-          <w:szCs w:val="24"/>
-          <w:lang w:eastAsia="es-CO"/>
-        </w:rPr>
-      </w:pPr>
-    </w:p>
-    <w:p>
-      <w:pPr>
-        <w:spacing w:line="240" w:lineRule="auto"/>
-        <w:rPr>
-          <w:rFonts w:ascii="Arial" w:eastAsia="Times New Roman" w:hAnsi="Arial" w:cs="Arial"/>
-          <w:b/>
-          <w:bCs/>
-          <w:color w:val="000000"/>
-          <w:sz w:val="28"/>
-          <w:szCs w:val="24"/>
-          <w:lang w:eastAsia="es-CO"/>
-        </w:rPr>
-      </w:pPr>
-    </w:p>
-    <w:p>
-      <w:pPr>
-        <w:spacing w:line="240" w:lineRule="auto"/>
-        <w:rPr>
-          <w:rFonts w:ascii="Arial" w:eastAsia="Times New Roman" w:hAnsi="Arial" w:cs="Arial"/>
-          <w:b/>
-          <w:bCs/>
-          <w:color w:val="000000"/>
-          <w:sz w:val="28"/>
-          <w:szCs w:val="24"/>
-          <w:lang w:eastAsia="es-CO"/>
-        </w:rPr>
-      </w:pPr>
-    </w:p>
-    <w:p>
-      <w:pPr>
-        <w:spacing w:line="240" w:lineRule="auto"/>
-        <w:rPr>
-          <w:rFonts w:ascii="Arial" w:eastAsia="Times New Roman" w:hAnsi="Arial" w:cs="Arial"/>
-          <w:sz w:val="28"/>
-          <w:szCs w:val="24"/>
-          <w:lang w:eastAsia="es-CO"/>
-        </w:rPr>
-      </w:pPr>
-      <w:r>
-        <w:rPr>
-          <w:rFonts w:ascii="Arial" w:eastAsia="Times New Roman" w:hAnsi="Arial" w:cs="Arial"/>
-          <w:b/>
-          <w:bCs/>
-          <w:color w:val="000000"/>
-          <w:sz w:val="28"/>
-          <w:szCs w:val="24"/>
-          <w:lang w:eastAsia="es-CO"/>
-        </w:rPr>
-        <w:lastRenderedPageBreak/>
-        <w:t>Fase 2: Recopilación de la información</w:t>
+        <w:t>2: Recopilación de la información</w:t>
       </w:r>
     </w:p>
     <w:p>
@@ -2234,10 +635,6 @@
     </w:p>
     <w:p>
       <w:pPr>
-        <w:numPr>
-          <w:ilvl w:val="0"/>
-          <w:numId w:val="2"/>
-        </w:numPr>
         <w:spacing w:line="240" w:lineRule="auto"/>
         <w:textAlignment w:val="baseline"/>
         <w:rPr>
@@ -2519,6 +916,7 @@
           <w:szCs w:val="24"/>
           <w:lang w:eastAsia="es-CO"/>
         </w:rPr>
+        <w:lastRenderedPageBreak/>
         <w:t>Número de arcos cuyo vértice final es v.</w:t>
       </w:r>
     </w:p>
@@ -2532,8 +930,6 @@
           <w:lang w:eastAsia="es-CO"/>
         </w:rPr>
       </w:pPr>
-      <w:bookmarkStart w:id="0" w:name="_GoBack"/>
-      <w:bookmarkEnd w:id="0"/>
     </w:p>
     <w:p>
       <w:pPr>
@@ -2650,18 +1046,7 @@
           <w:szCs w:val="24"/>
           <w:lang w:eastAsia="es-CO"/>
         </w:rPr>
-        <w:t xml:space="preserve"> - Cada vértice tiene una lista de vértices los cuales son adyacentes a él. Esto causa redundancia en un grafo no dirigido (ya que A existe </w:t>
-      </w:r>
-      <w:r>
-        <w:rPr>
-          <w:rFonts w:ascii="Arial" w:eastAsia="Times New Roman" w:hAnsi="Arial" w:cs="Arial"/>
-          <w:color w:val="000000"/>
-          <w:sz w:val="24"/>
-          <w:szCs w:val="24"/>
-          <w:lang w:eastAsia="es-CO"/>
-        </w:rPr>
-        <w:lastRenderedPageBreak/>
-        <w:t>en la lista de adyacencia de B y viceversa), pero las búsquedas son más rápidas, al costo de almacenamiento extra.</w:t>
+        <w:t xml:space="preserve"> - Cada vértice tiene una lista de vértices los cuales son adyacentes a él. Esto causa redundancia en un grafo no dirigido (ya que A existe en la lista de adyacencia de B y viceversa), pero las búsquedas son más rápidas, al costo de almacenamiento extra.</w:t>
       </w:r>
     </w:p>
     <w:p>
@@ -2925,6 +1310,7 @@
           <w:szCs w:val="24"/>
           <w:lang w:eastAsia="es-CO"/>
         </w:rPr>
+        <w:lastRenderedPageBreak/>
         <w:drawing>
           <wp:inline distT="0" distB="0" distL="0" distR="0" wp14:anchorId="154955D7" wp14:editId="526282B5">
             <wp:extent cx="5143500" cy="1895475"/>
@@ -3017,7 +1403,6 @@
           <w:szCs w:val="24"/>
           <w:lang w:eastAsia="es-CO"/>
         </w:rPr>
-        <w:lastRenderedPageBreak/>
         <w:t>Vértice</w:t>
       </w:r>
     </w:p>
@@ -3192,7 +1577,51 @@
           <w:szCs w:val="24"/>
           <w:lang w:eastAsia="es-CO"/>
         </w:rPr>
-        <w:t>Sea G=(V, A). G’=(V’,A’) se dice subgrafo de G si:</w:t>
+        <w:t>Sea G</w:t>
+      </w:r>
+      <w:proofErr w:type="gramStart"/>
+      <w:r>
+        <w:rPr>
+          <w:rFonts w:ascii="Arial" w:eastAsia="Times New Roman" w:hAnsi="Arial" w:cs="Arial"/>
+          <w:color w:val="000000"/>
+          <w:sz w:val="24"/>
+          <w:szCs w:val="24"/>
+          <w:lang w:eastAsia="es-CO"/>
+        </w:rPr>
+        <w:t>=(</w:t>
+      </w:r>
+      <w:proofErr w:type="gramEnd"/>
+      <w:r>
+        <w:rPr>
+          <w:rFonts w:ascii="Arial" w:eastAsia="Times New Roman" w:hAnsi="Arial" w:cs="Arial"/>
+          <w:color w:val="000000"/>
+          <w:sz w:val="24"/>
+          <w:szCs w:val="24"/>
+          <w:lang w:eastAsia="es-CO"/>
+        </w:rPr>
+        <w:t>V, A). G’=(V</w:t>
+      </w:r>
+      <w:proofErr w:type="gramStart"/>
+      <w:r>
+        <w:rPr>
+          <w:rFonts w:ascii="Arial" w:eastAsia="Times New Roman" w:hAnsi="Arial" w:cs="Arial"/>
+          <w:color w:val="000000"/>
+          <w:sz w:val="24"/>
+          <w:szCs w:val="24"/>
+          <w:lang w:eastAsia="es-CO"/>
+        </w:rPr>
+        <w:t>’,A</w:t>
+      </w:r>
+      <w:proofErr w:type="gramEnd"/>
+      <w:r>
+        <w:rPr>
+          <w:rFonts w:ascii="Arial" w:eastAsia="Times New Roman" w:hAnsi="Arial" w:cs="Arial"/>
+          <w:color w:val="000000"/>
+          <w:sz w:val="24"/>
+          <w:szCs w:val="24"/>
+          <w:lang w:eastAsia="es-CO"/>
+        </w:rPr>
+        <w:t>’) se dice subgrafo de G si:</w:t>
       </w:r>
     </w:p>
     <w:p>
@@ -3255,7 +1684,29 @@
           <w:szCs w:val="24"/>
           <w:lang w:eastAsia="es-CO"/>
         </w:rPr>
-        <w:t>3- (V’,A’) es un grafo</w:t>
+        <w:t>3- (V</w:t>
+      </w:r>
+      <w:proofErr w:type="gramStart"/>
+      <w:r>
+        <w:rPr>
+          <w:rFonts w:ascii="Arial" w:eastAsia="Times New Roman" w:hAnsi="Arial" w:cs="Arial"/>
+          <w:color w:val="000000"/>
+          <w:sz w:val="24"/>
+          <w:szCs w:val="24"/>
+          <w:lang w:eastAsia="es-CO"/>
+        </w:rPr>
+        <w:t>’,A</w:t>
+      </w:r>
+      <w:proofErr w:type="gramEnd"/>
+      <w:r>
+        <w:rPr>
+          <w:rFonts w:ascii="Arial" w:eastAsia="Times New Roman" w:hAnsi="Arial" w:cs="Arial"/>
+          <w:color w:val="000000"/>
+          <w:sz w:val="24"/>
+          <w:szCs w:val="24"/>
+          <w:lang w:eastAsia="es-CO"/>
+        </w:rPr>
+        <w:t>’) es un grafo</w:t>
       </w:r>
     </w:p>
     <w:p>
@@ -3276,7 +1727,29 @@
           <w:szCs w:val="24"/>
           <w:lang w:eastAsia="es-CO"/>
         </w:rPr>
-        <w:t>• Si G’=(V’,A’) es subgrafo de G, para todo v G se cumple gr (G’,v)≤ gr (G, v)</w:t>
+        <w:t>• Si G’=(V</w:t>
+      </w:r>
+      <w:proofErr w:type="gramStart"/>
+      <w:r>
+        <w:rPr>
+          <w:rFonts w:ascii="Arial" w:eastAsia="Times New Roman" w:hAnsi="Arial" w:cs="Arial"/>
+          <w:color w:val="000000"/>
+          <w:sz w:val="24"/>
+          <w:szCs w:val="24"/>
+          <w:lang w:eastAsia="es-CO"/>
+        </w:rPr>
+        <w:t>’,A</w:t>
+      </w:r>
+      <w:proofErr w:type="gramEnd"/>
+      <w:r>
+        <w:rPr>
+          <w:rFonts w:ascii="Arial" w:eastAsia="Times New Roman" w:hAnsi="Arial" w:cs="Arial"/>
+          <w:color w:val="000000"/>
+          <w:sz w:val="24"/>
+          <w:szCs w:val="24"/>
+          <w:lang w:eastAsia="es-CO"/>
+        </w:rPr>
+        <w:t>’) es subgrafo de G, para todo v G se cumple gr (G’,v)≤ gr (G, v)</w:t>
       </w:r>
     </w:p>
     <w:p>
@@ -3320,6 +1793,7 @@
           <w:szCs w:val="24"/>
           <w:lang w:eastAsia="es-CO"/>
         </w:rPr>
+        <w:lastRenderedPageBreak/>
         <w:drawing>
           <wp:inline distT="0" distB="0" distL="0" distR="0" wp14:anchorId="396ECFBB" wp14:editId="458FAA50">
             <wp:extent cx="3657600" cy="2019300"/>
@@ -3418,7 +1892,6 @@
           <w:szCs w:val="24"/>
           <w:lang w:eastAsia="es-CO"/>
         </w:rPr>
-        <w:lastRenderedPageBreak/>
         <w:t>Caracterización de grafos</w:t>
       </w:r>
     </w:p>
@@ -3623,6 +2096,7 @@
           <w:szCs w:val="24"/>
           <w:lang w:eastAsia="es-CO"/>
         </w:rPr>
+        <w:lastRenderedPageBreak/>
         <w:drawing>
           <wp:inline distT="0" distB="0" distL="0" distR="0" wp14:anchorId="6B23FC5E" wp14:editId="55F855EF">
             <wp:extent cx="4524375" cy="1533525"/>
@@ -3751,18 +2225,7 @@
           <w:szCs w:val="24"/>
           <w:lang w:eastAsia="es-CO"/>
         </w:rPr>
-        <w:t xml:space="preserve">Un importante campo de aplicación de su estudio se encuentra en el análisis filogenético, el de la filiación de entidades que derivan unas de otras en un </w:t>
-      </w:r>
-      <w:r>
-        <w:rPr>
-          <w:rFonts w:ascii="Arial" w:eastAsia="Times New Roman" w:hAnsi="Arial" w:cs="Arial"/>
-          <w:color w:val="000000"/>
-          <w:sz w:val="24"/>
-          <w:szCs w:val="24"/>
-          <w:lang w:eastAsia="es-CO"/>
-        </w:rPr>
-        <w:lastRenderedPageBreak/>
-        <w:t>proceso evolutivo, que se aplica sobre todo a la averiguación del parentesco entre especies; aunque se ha usado también, por ejemplo, en el estudio del parentesco entre lenguas.</w:t>
+        <w:t>Un importante campo de aplicación de su estudio se encuentra en el análisis filogenético, el de la filiación de entidades que derivan unas de otras en un proceso evolutivo, que se aplica sobre todo a la averiguación del parentesco entre especies; aunque se ha usado también, por ejemplo, en el estudio del parentesco entre lenguas.</w:t>
       </w:r>
     </w:p>
     <w:p>
@@ -3967,6 +2430,7 @@
           <w:szCs w:val="24"/>
           <w:lang w:eastAsia="es-CO"/>
         </w:rPr>
+        <w:lastRenderedPageBreak/>
         <w:drawing>
           <wp:inline distT="0" distB="0" distL="0" distR="0" wp14:anchorId="2A7FCB1A" wp14:editId="15720E44">
             <wp:extent cx="2209800" cy="1952625"/>
@@ -4098,7 +2562,6 @@
           <w:szCs w:val="24"/>
           <w:lang w:eastAsia="es-CO"/>
         </w:rPr>
-        <w:lastRenderedPageBreak/>
         <w:drawing>
           <wp:inline distT="0" distB="0" distL="0" distR="0" wp14:anchorId="039F7CB7" wp14:editId="30039EF7">
             <wp:extent cx="2714625" cy="1552575"/>
@@ -4317,6 +2780,7 @@
           <w:sz w:val="24"/>
           <w:szCs w:val="24"/>
         </w:rPr>
+        <w:lastRenderedPageBreak/>
         <w:t>Distribución de correos postales.</w:t>
       </w:r>
     </w:p>
@@ -4778,7 +3242,29 @@
           <w:szCs w:val="24"/>
           <w:lang w:eastAsia="es-CO"/>
         </w:rPr>
-        <w:t xml:space="preserve"> adicionar (cola, (s,distancia[s])) </w:t>
+        <w:t xml:space="preserve"> adicionar (cola, (</w:t>
+      </w:r>
+      <w:proofErr w:type="gramStart"/>
+      <w:r>
+        <w:rPr>
+          <w:rFonts w:ascii="Arial" w:eastAsia="Times New Roman" w:hAnsi="Arial" w:cs="Arial"/>
+          <w:color w:val="333333"/>
+          <w:sz w:val="24"/>
+          <w:szCs w:val="24"/>
+          <w:lang w:eastAsia="es-CO"/>
+        </w:rPr>
+        <w:t>s,distancia</w:t>
+      </w:r>
+      <w:proofErr w:type="gramEnd"/>
+      <w:r>
+        <w:rPr>
+          <w:rFonts w:ascii="Arial" w:eastAsia="Times New Roman" w:hAnsi="Arial" w:cs="Arial"/>
+          <w:color w:val="333333"/>
+          <w:sz w:val="24"/>
+          <w:szCs w:val="24"/>
+          <w:lang w:eastAsia="es-CO"/>
+        </w:rPr>
+        <w:t xml:space="preserve">[s])) </w:t>
       </w:r>
     </w:p>
     <w:p>
@@ -5141,7 +3627,29 @@
           <w:szCs w:val="24"/>
           <w:lang w:eastAsia="es-CO"/>
         </w:rPr>
-        <w:t xml:space="preserve">      adicionar(cola,(v,distancia[v]))</w:t>
+        <w:t xml:space="preserve">      adicionar(</w:t>
+      </w:r>
+      <w:proofErr w:type="gramStart"/>
+      <w:r>
+        <w:rPr>
+          <w:rFonts w:ascii="Arial" w:eastAsia="Times New Roman" w:hAnsi="Arial" w:cs="Arial"/>
+          <w:color w:val="333333"/>
+          <w:sz w:val="24"/>
+          <w:szCs w:val="24"/>
+          <w:lang w:eastAsia="es-CO"/>
+        </w:rPr>
+        <w:t>cola,(</w:t>
+      </w:r>
+      <w:proofErr w:type="gramEnd"/>
+      <w:r>
+        <w:rPr>
+          <w:rFonts w:ascii="Arial" w:eastAsia="Times New Roman" w:hAnsi="Arial" w:cs="Arial"/>
+          <w:color w:val="333333"/>
+          <w:sz w:val="24"/>
+          <w:szCs w:val="24"/>
+          <w:lang w:eastAsia="es-CO"/>
+        </w:rPr>
+        <w:t>v,distancia[v]))</w:t>
       </w:r>
     </w:p>
     <w:p>
@@ -5182,168 +3690,81 @@
           <w:szCs w:val="24"/>
         </w:rPr>
       </w:pPr>
-    </w:p>
-    <w:p>
-      <w:pPr>
+      <w:r>
         <w:rPr>
           <w:rFonts w:ascii="Arial" w:hAnsi="Arial" w:cs="Arial"/>
           <w:b/>
           <w:sz w:val="24"/>
           <w:szCs w:val="24"/>
         </w:rPr>
-      </w:pPr>
+        <w:lastRenderedPageBreak/>
+        <w:t>ÁRBOL DE EXPANSIÓN MÍNIMA: ALGORITMO DE KRUSKAL</w:t>
+      </w:r>
     </w:p>
     <w:p>
       <w:pPr>
         <w:rPr>
           <w:rFonts w:ascii="Arial" w:hAnsi="Arial" w:cs="Arial"/>
-          <w:b/>
-          <w:sz w:val="24"/>
-          <w:szCs w:val="24"/>
-        </w:rPr>
-      </w:pPr>
-    </w:p>
-    <w:p>
-      <w:pPr>
+          <w:sz w:val="24"/>
+          <w:szCs w:val="24"/>
+        </w:rPr>
+      </w:pPr>
+      <w:r>
         <w:rPr>
           <w:rFonts w:ascii="Arial" w:hAnsi="Arial" w:cs="Arial"/>
-          <w:b/>
-          <w:sz w:val="24"/>
-          <w:szCs w:val="24"/>
-        </w:rPr>
-      </w:pPr>
+          <w:sz w:val="24"/>
+          <w:szCs w:val="24"/>
+        </w:rPr>
+        <w:t>Dado un grafo conexo, no dirigido G. Un árbol de expansión es un árbol compuesto por todos los vértices y algunas (posiblemente todas) de las aristas de G. Al ser creado un árbol no existirán ciclos, además debe existir una ruta entre cada par de vértices.</w:t>
+      </w:r>
     </w:p>
     <w:p>
       <w:pPr>
         <w:rPr>
           <w:rFonts w:ascii="Arial" w:hAnsi="Arial" w:cs="Arial"/>
-          <w:b/>
-          <w:sz w:val="24"/>
-          <w:szCs w:val="24"/>
-        </w:rPr>
-      </w:pPr>
-    </w:p>
-    <w:p>
-      <w:pPr>
+          <w:sz w:val="24"/>
+          <w:szCs w:val="24"/>
+        </w:rPr>
+      </w:pPr>
+      <w:r>
         <w:rPr>
           <w:rFonts w:ascii="Arial" w:hAnsi="Arial" w:cs="Arial"/>
-          <w:b/>
-          <w:sz w:val="24"/>
-          <w:szCs w:val="24"/>
-        </w:rPr>
-      </w:pPr>
-    </w:p>
-    <w:p>
-      <w:pPr>
+          <w:sz w:val="24"/>
+          <w:szCs w:val="24"/>
+        </w:rPr>
+        <w:t xml:space="preserve">Un grafo puede tener muchos </w:t>
+      </w:r>
+      <w:r>
         <w:rPr>
           <w:rFonts w:ascii="Arial" w:hAnsi="Arial" w:cs="Arial"/>
-          <w:b/>
-          <w:sz w:val="24"/>
-          <w:szCs w:val="24"/>
-        </w:rPr>
-      </w:pPr>
-    </w:p>
-    <w:p>
-      <w:pPr>
+          <w:sz w:val="24"/>
+          <w:szCs w:val="24"/>
+        </w:rPr>
+        <w:t>árboles</w:t>
+      </w:r>
+      <w:r>
         <w:rPr>
           <w:rFonts w:ascii="Arial" w:hAnsi="Arial" w:cs="Arial"/>
-          <w:b/>
-          <w:sz w:val="24"/>
-          <w:szCs w:val="24"/>
-        </w:rPr>
-      </w:pPr>
-    </w:p>
-    <w:p>
-      <w:pPr>
+          <w:sz w:val="24"/>
+          <w:szCs w:val="24"/>
+        </w:rPr>
+        <w:t xml:space="preserve"> de expansión, veamos un ejemplo </w:t>
+      </w:r>
+      <w:r>
         <w:rPr>
           <w:rFonts w:ascii="Arial" w:hAnsi="Arial" w:cs="Arial"/>
-          <w:b/>
-          <w:sz w:val="24"/>
-          <w:szCs w:val="24"/>
-        </w:rPr>
-      </w:pPr>
-    </w:p>
-    <w:p>
-      <w:pPr>
+          <w:sz w:val="24"/>
+          <w:szCs w:val="24"/>
+        </w:rPr>
+        <w:t>con el</w:t>
+      </w:r>
+      <w:r>
         <w:rPr>
           <w:rFonts w:ascii="Arial" w:hAnsi="Arial" w:cs="Arial"/>
-          <w:b/>
-          <w:sz w:val="24"/>
-          <w:szCs w:val="24"/>
-        </w:rPr>
-      </w:pPr>
-    </w:p>
-    <w:p>
-      <w:pPr>
-        <w:rPr>
-          <w:rFonts w:ascii="Arial" w:hAnsi="Arial" w:cs="Arial"/>
-          <w:b/>
-          <w:sz w:val="24"/>
-          <w:szCs w:val="24"/>
-        </w:rPr>
-      </w:pPr>
-    </w:p>
-    <w:p>
-      <w:pPr>
-        <w:rPr>
-          <w:rFonts w:ascii="Arial" w:hAnsi="Arial" w:cs="Arial"/>
-          <w:b/>
-          <w:sz w:val="24"/>
-          <w:szCs w:val="24"/>
-        </w:rPr>
-      </w:pPr>
-    </w:p>
-    <w:p>
-      <w:pPr>
-        <w:rPr>
-          <w:rFonts w:ascii="Arial" w:hAnsi="Arial" w:cs="Arial"/>
-          <w:b/>
-          <w:sz w:val="24"/>
-          <w:szCs w:val="24"/>
-        </w:rPr>
-      </w:pPr>
-      <w:r>
-        <w:rPr>
-          <w:rFonts w:ascii="Arial" w:hAnsi="Arial" w:cs="Arial"/>
-          <w:b/>
-          <w:sz w:val="24"/>
-          <w:szCs w:val="24"/>
-        </w:rPr>
-        <w:t>ÁRBOL DE EXPANSIÓN MÍNIMA: ALGORITMO DE KRUSKAL</w:t>
-      </w:r>
-    </w:p>
-    <w:p>
-      <w:pPr>
-        <w:rPr>
-          <w:rFonts w:ascii="Arial" w:hAnsi="Arial" w:cs="Arial"/>
-          <w:sz w:val="24"/>
-          <w:szCs w:val="24"/>
-        </w:rPr>
-      </w:pPr>
-      <w:r>
-        <w:rPr>
-          <w:rFonts w:ascii="Arial" w:hAnsi="Arial" w:cs="Arial"/>
-          <w:sz w:val="24"/>
-          <w:szCs w:val="24"/>
-        </w:rPr>
-        <w:t>Dado un grafo conexo, no dirigido G. Un árbol de expansión es un árbol compuesto por todos los vértices y algunas (posiblemente todas) de las aristas de G. Al ser creado un árbol no existirán ciclos, además debe existir una ruta entre cada par de vértices.</w:t>
-      </w:r>
-    </w:p>
-    <w:p>
-      <w:pPr>
-        <w:rPr>
-          <w:rFonts w:ascii="Arial" w:hAnsi="Arial" w:cs="Arial"/>
-          <w:sz w:val="24"/>
-          <w:szCs w:val="24"/>
-        </w:rPr>
-      </w:pPr>
-      <w:r>
-        <w:rPr>
-          <w:rFonts w:ascii="Arial" w:hAnsi="Arial" w:cs="Arial"/>
-          <w:sz w:val="24"/>
-          <w:szCs w:val="24"/>
-        </w:rPr>
-        <w:t>Un grafo puede tener muchos arboles de expansión, veamos un ejemplo con  el siguiente grafo:</w:t>
+          <w:sz w:val="24"/>
+          <w:szCs w:val="24"/>
+        </w:rPr>
+        <w:t xml:space="preserve"> siguiente grafo:</w:t>
       </w:r>
     </w:p>
     <w:p>
@@ -5489,6 +3910,26 @@
           <w:szCs w:val="24"/>
         </w:rPr>
       </w:pPr>
+    </w:p>
+    <w:p>
+      <w:pPr>
+        <w:rPr>
+          <w:rFonts w:ascii="Arial" w:hAnsi="Arial" w:cs="Arial"/>
+          <w:b/>
+          <w:sz w:val="24"/>
+          <w:szCs w:val="24"/>
+        </w:rPr>
+      </w:pPr>
+    </w:p>
+    <w:p>
+      <w:pPr>
+        <w:rPr>
+          <w:rFonts w:ascii="Arial" w:hAnsi="Arial" w:cs="Arial"/>
+          <w:b/>
+          <w:sz w:val="24"/>
+          <w:szCs w:val="24"/>
+        </w:rPr>
+      </w:pPr>
       <w:r>
         <w:rPr>
           <w:rFonts w:ascii="Arial" w:hAnsi="Arial" w:cs="Arial"/>
@@ -5616,13 +4057,59 @@
           <w:szCs w:val="24"/>
         </w:rPr>
       </w:pPr>
+      <w:proofErr w:type="gramStart"/>
       <w:r>
         <w:rPr>
           <w:rFonts w:ascii="Arial" w:hAnsi="Arial" w:cs="Arial"/>
           <w:sz w:val="24"/>
           <w:szCs w:val="24"/>
         </w:rPr>
-        <w:t>Primeramente ordenaremos las aristas del grafo por su peso de menor a mayor. Mediante la técnica greedy Kruskal intentara unir cada arista siempre y cuando no se forme un ciclo, ello se realizará mediante Union-Find. Como hemos ordenado las aristas por peso comenzaremos con la arista de menor peso, si los vértices que contienen dicha arista no están en la misma componente conexa  entonces los unimos para formar una sola componente mediante Union(x , y), para revisar si están o no en la misma componente conexa usamos la función SameComponent(x , y) al hacer esto estamos evitando que se creen ciclos y que la arista que une dos vértices siempre sea la mínima posible.</w:t>
+        <w:t>Primeramente</w:t>
+      </w:r>
+      <w:proofErr w:type="gramEnd"/>
+      <w:r>
+        <w:rPr>
+          <w:rFonts w:ascii="Arial" w:hAnsi="Arial" w:cs="Arial"/>
+          <w:sz w:val="24"/>
+          <w:szCs w:val="24"/>
+        </w:rPr>
+        <w:t xml:space="preserve"> ordenaremos las aristas del grafo por su peso de menor a mayor. Mediante la técnica greedy Kruskal </w:t>
+      </w:r>
+      <w:proofErr w:type="gramStart"/>
+      <w:r>
+        <w:rPr>
+          <w:rFonts w:ascii="Arial" w:hAnsi="Arial" w:cs="Arial"/>
+          <w:sz w:val="24"/>
+          <w:szCs w:val="24"/>
+        </w:rPr>
+        <w:t>intentara</w:t>
+      </w:r>
+      <w:proofErr w:type="gramEnd"/>
+      <w:r>
+        <w:rPr>
+          <w:rFonts w:ascii="Arial" w:hAnsi="Arial" w:cs="Arial"/>
+          <w:sz w:val="24"/>
+          <w:szCs w:val="24"/>
+        </w:rPr>
+        <w:t xml:space="preserve"> unir cada arista siempre y cuando no se forme un ciclo, ello se realizará mediante Union-Find. Como hemos ordenado las aristas por peso comenzaremos con la arista de menor peso, si los vértices que contienen dicha arista no están en la misma componente </w:t>
+      </w:r>
+      <w:proofErr w:type="gramStart"/>
+      <w:r>
+        <w:rPr>
+          <w:rFonts w:ascii="Arial" w:hAnsi="Arial" w:cs="Arial"/>
+          <w:sz w:val="24"/>
+          <w:szCs w:val="24"/>
+        </w:rPr>
+        <w:t>conexa  entonces</w:t>
+      </w:r>
+      <w:proofErr w:type="gramEnd"/>
+      <w:r>
+        <w:rPr>
+          <w:rFonts w:ascii="Arial" w:hAnsi="Arial" w:cs="Arial"/>
+          <w:sz w:val="24"/>
+          <w:szCs w:val="24"/>
+        </w:rPr>
+        <w:t xml:space="preserve"> los unimos para formar una sola componente mediante Union(x , y), para revisar si están o no en la misma componente conexa usamos la función SameComponent(x , y) al hacer esto estamos evitando que se creen ciclos y que la arista que une dos vértices siempre sea la mínima posible.</w:t>
       </w:r>
     </w:p>
     <w:p>
@@ -5697,6 +4184,7 @@
           <w:lang w:eastAsia="es-CO"/>
         </w:rPr>
       </w:pPr>
+      <w:proofErr w:type="gramStart"/>
       <w:r>
         <w:rPr>
           <w:rFonts w:ascii="Arial" w:eastAsia="Times New Roman" w:hAnsi="Arial" w:cs="Arial"/>
@@ -5720,6 +4208,7 @@
         </w:rPr>
         <w:t>método</w:t>
       </w:r>
+      <w:proofErr w:type="gramEnd"/>
       <w:r>
         <w:rPr>
           <w:rFonts w:ascii="Arial" w:eastAsia="Times New Roman" w:hAnsi="Arial" w:cs="Arial"/>
@@ -6289,6 +4778,7 @@
           <w:lang w:eastAsia="es-CO"/>
         </w:rPr>
       </w:pPr>
+      <w:proofErr w:type="gramStart"/>
       <w:r>
         <w:rPr>
           <w:rFonts w:ascii="Arial" w:eastAsia="Times New Roman" w:hAnsi="Arial" w:cs="Arial"/>
@@ -6312,6 +4802,7 @@
         </w:rPr>
         <w:t>método</w:t>
       </w:r>
+      <w:proofErr w:type="gramEnd"/>
       <w:r>
         <w:rPr>
           <w:rFonts w:ascii="Arial" w:eastAsia="Times New Roman" w:hAnsi="Arial" w:cs="Arial"/>
@@ -6427,7 +4918,29 @@
           <w:szCs w:val="24"/>
           <w:lang w:eastAsia="es-CO"/>
         </w:rPr>
-        <w:t>3      distancia[ origen ] = 0</w:t>
+        <w:t xml:space="preserve">3      </w:t>
+      </w:r>
+      <w:proofErr w:type="gramStart"/>
+      <w:r>
+        <w:rPr>
+          <w:rFonts w:ascii="Arial" w:eastAsia="Times New Roman" w:hAnsi="Arial" w:cs="Arial"/>
+          <w:color w:val="333333"/>
+          <w:sz w:val="24"/>
+          <w:szCs w:val="24"/>
+          <w:lang w:eastAsia="es-CO"/>
+        </w:rPr>
+        <w:t>distancia[</w:t>
+      </w:r>
+      <w:proofErr w:type="gramEnd"/>
+      <w:r>
+        <w:rPr>
+          <w:rFonts w:ascii="Arial" w:eastAsia="Times New Roman" w:hAnsi="Arial" w:cs="Arial"/>
+          <w:color w:val="333333"/>
+          <w:sz w:val="24"/>
+          <w:szCs w:val="24"/>
+          <w:lang w:eastAsia="es-CO"/>
+        </w:rPr>
+        <w:t xml:space="preserve"> origen ] = 0</w:t>
       </w:r>
     </w:p>
     <w:p>
@@ -6612,7 +5125,29 @@
           <w:szCs w:val="24"/>
           <w:lang w:eastAsia="es-CO"/>
         </w:rPr>
-        <w:t>6              sea ( u , v ) vértices que unen la arista E</w:t>
+        <w:t xml:space="preserve">6              sea </w:t>
+      </w:r>
+      <w:proofErr w:type="gramStart"/>
+      <w:r>
+        <w:rPr>
+          <w:rFonts w:ascii="Arial" w:eastAsia="Times New Roman" w:hAnsi="Arial" w:cs="Arial"/>
+          <w:color w:val="333333"/>
+          <w:sz w:val="24"/>
+          <w:szCs w:val="24"/>
+          <w:lang w:eastAsia="es-CO"/>
+        </w:rPr>
+        <w:t>( u</w:t>
+      </w:r>
+      <w:proofErr w:type="gramEnd"/>
+      <w:r>
+        <w:rPr>
+          <w:rFonts w:ascii="Arial" w:eastAsia="Times New Roman" w:hAnsi="Arial" w:cs="Arial"/>
+          <w:color w:val="333333"/>
+          <w:sz w:val="24"/>
+          <w:szCs w:val="24"/>
+          <w:lang w:eastAsia="es-CO"/>
+        </w:rPr>
+        <w:t xml:space="preserve"> , v ) vértices que unen la arista E</w:t>
       </w:r>
     </w:p>
     <w:p>
@@ -6654,7 +5189,29 @@
           <w:szCs w:val="24"/>
           <w:lang w:eastAsia="es-CO"/>
         </w:rPr>
-        <w:t>7              sea w el peso entre vértices ( u , v )  </w:t>
+        <w:t xml:space="preserve">7              sea w el peso entre vértices </w:t>
+      </w:r>
+      <w:proofErr w:type="gramStart"/>
+      <w:r>
+        <w:rPr>
+          <w:rFonts w:ascii="Arial" w:eastAsia="Times New Roman" w:hAnsi="Arial" w:cs="Arial"/>
+          <w:color w:val="333333"/>
+          <w:sz w:val="24"/>
+          <w:szCs w:val="24"/>
+          <w:lang w:eastAsia="es-CO"/>
+        </w:rPr>
+        <w:t>( u</w:t>
+      </w:r>
+      <w:proofErr w:type="gramEnd"/>
+      <w:r>
+        <w:rPr>
+          <w:rFonts w:ascii="Arial" w:eastAsia="Times New Roman" w:hAnsi="Arial" w:cs="Arial"/>
+          <w:color w:val="333333"/>
+          <w:sz w:val="24"/>
+          <w:szCs w:val="24"/>
+          <w:lang w:eastAsia="es-CO"/>
+        </w:rPr>
+        <w:t xml:space="preserve"> , v )  </w:t>
       </w:r>
     </w:p>
     <w:p>
@@ -6696,7 +5253,29 @@
           <w:szCs w:val="24"/>
           <w:lang w:eastAsia="es-CO"/>
         </w:rPr>
-        <w:t>8              Relajacion( u , v , w )</w:t>
+        <w:t xml:space="preserve">8              </w:t>
+      </w:r>
+      <w:proofErr w:type="gramStart"/>
+      <w:r>
+        <w:rPr>
+          <w:rFonts w:ascii="Arial" w:eastAsia="Times New Roman" w:hAnsi="Arial" w:cs="Arial"/>
+          <w:color w:val="333333"/>
+          <w:sz w:val="24"/>
+          <w:szCs w:val="24"/>
+          <w:lang w:eastAsia="es-CO"/>
+        </w:rPr>
+        <w:t>Relajacion( u</w:t>
+      </w:r>
+      <w:proofErr w:type="gramEnd"/>
+      <w:r>
+        <w:rPr>
+          <w:rFonts w:ascii="Arial" w:eastAsia="Times New Roman" w:hAnsi="Arial" w:cs="Arial"/>
+          <w:color w:val="333333"/>
+          <w:sz w:val="24"/>
+          <w:szCs w:val="24"/>
+          <w:lang w:eastAsia="es-CO"/>
+        </w:rPr>
+        <w:t xml:space="preserve"> , v , w )</w:t>
       </w:r>
     </w:p>
     <w:p>
@@ -6804,7 +5383,29 @@
           <w:szCs w:val="24"/>
           <w:lang w:eastAsia="es-CO"/>
         </w:rPr>
-        <w:t>10         sea ( u , v ) vértices que unen la arista E</w:t>
+        <w:t xml:space="preserve">10         sea </w:t>
+      </w:r>
+      <w:proofErr w:type="gramStart"/>
+      <w:r>
+        <w:rPr>
+          <w:rFonts w:ascii="Arial" w:eastAsia="Times New Roman" w:hAnsi="Arial" w:cs="Arial"/>
+          <w:color w:val="333333"/>
+          <w:sz w:val="24"/>
+          <w:szCs w:val="24"/>
+          <w:lang w:eastAsia="es-CO"/>
+        </w:rPr>
+        <w:t>( u</w:t>
+      </w:r>
+      <w:proofErr w:type="gramEnd"/>
+      <w:r>
+        <w:rPr>
+          <w:rFonts w:ascii="Arial" w:eastAsia="Times New Roman" w:hAnsi="Arial" w:cs="Arial"/>
+          <w:color w:val="333333"/>
+          <w:sz w:val="24"/>
+          <w:szCs w:val="24"/>
+          <w:lang w:eastAsia="es-CO"/>
+        </w:rPr>
+        <w:t xml:space="preserve"> , v ) vértices que unen la arista E</w:t>
       </w:r>
     </w:p>
     <w:p>
@@ -6846,7 +5447,29 @@
           <w:szCs w:val="24"/>
           <w:lang w:eastAsia="es-CO"/>
         </w:rPr>
-        <w:t>11         sea w el peso entre vértices ( u , v )  </w:t>
+        <w:t xml:space="preserve">11         sea w el peso entre vértices </w:t>
+      </w:r>
+      <w:proofErr w:type="gramStart"/>
+      <w:r>
+        <w:rPr>
+          <w:rFonts w:ascii="Arial" w:eastAsia="Times New Roman" w:hAnsi="Arial" w:cs="Arial"/>
+          <w:color w:val="333333"/>
+          <w:sz w:val="24"/>
+          <w:szCs w:val="24"/>
+          <w:lang w:eastAsia="es-CO"/>
+        </w:rPr>
+        <w:t>( u</w:t>
+      </w:r>
+      <w:proofErr w:type="gramEnd"/>
+      <w:r>
+        <w:rPr>
+          <w:rFonts w:ascii="Arial" w:eastAsia="Times New Roman" w:hAnsi="Arial" w:cs="Arial"/>
+          <w:color w:val="333333"/>
+          <w:sz w:val="24"/>
+          <w:szCs w:val="24"/>
+          <w:lang w:eastAsia="es-CO"/>
+        </w:rPr>
+        <w:t xml:space="preserve"> , v )  </w:t>
       </w:r>
     </w:p>
     <w:p>
@@ -6911,7 +5534,29 @@
           <w:szCs w:val="24"/>
           <w:lang w:eastAsia="es-CO"/>
         </w:rPr>
-        <w:t xml:space="preserve"> Relajacion( u , v , w )</w:t>
+        <w:t xml:space="preserve"> </w:t>
+      </w:r>
+      <w:proofErr w:type="gramStart"/>
+      <w:r>
+        <w:rPr>
+          <w:rFonts w:ascii="Arial" w:eastAsia="Times New Roman" w:hAnsi="Arial" w:cs="Arial"/>
+          <w:color w:val="333333"/>
+          <w:sz w:val="24"/>
+          <w:szCs w:val="24"/>
+          <w:lang w:eastAsia="es-CO"/>
+        </w:rPr>
+        <w:t>Relajacion( u</w:t>
+      </w:r>
+      <w:proofErr w:type="gramEnd"/>
+      <w:r>
+        <w:rPr>
+          <w:rFonts w:ascii="Arial" w:eastAsia="Times New Roman" w:hAnsi="Arial" w:cs="Arial"/>
+          <w:color w:val="333333"/>
+          <w:sz w:val="24"/>
+          <w:szCs w:val="24"/>
+          <w:lang w:eastAsia="es-CO"/>
+        </w:rPr>
+        <w:t xml:space="preserve"> , v , w )</w:t>
       </w:r>
     </w:p>
     <w:p>
@@ -7061,6 +5706,7 @@
           <w:lang w:eastAsia="es-CO"/>
         </w:rPr>
       </w:pPr>
+      <w:proofErr w:type="gramStart"/>
       <w:r>
         <w:rPr>
           <w:rFonts w:ascii="Arial" w:eastAsia="Times New Roman" w:hAnsi="Arial" w:cs="Arial"/>
@@ -7084,6 +5730,7 @@
         </w:rPr>
         <w:t xml:space="preserve"> Relajacion</w:t>
       </w:r>
+      <w:proofErr w:type="gramEnd"/>
       <w:r>
         <w:rPr>
           <w:rFonts w:ascii="Arial" w:eastAsia="Times New Roman" w:hAnsi="Arial" w:cs="Arial"/>
@@ -7157,7 +5804,29 @@
           <w:szCs w:val="24"/>
           <w:lang w:eastAsia="es-CO"/>
         </w:rPr>
-        <w:t xml:space="preserve"> distancia[ actual ] + peso &lt; distancia[ adyacente ]</w:t>
+        <w:t xml:space="preserve"> </w:t>
+      </w:r>
+      <w:proofErr w:type="gramStart"/>
+      <w:r>
+        <w:rPr>
+          <w:rFonts w:ascii="Arial" w:eastAsia="Times New Roman" w:hAnsi="Arial" w:cs="Arial"/>
+          <w:color w:val="333333"/>
+          <w:sz w:val="24"/>
+          <w:szCs w:val="24"/>
+          <w:lang w:eastAsia="es-CO"/>
+        </w:rPr>
+        <w:t>distancia[</w:t>
+      </w:r>
+      <w:proofErr w:type="gramEnd"/>
+      <w:r>
+        <w:rPr>
+          <w:rFonts w:ascii="Arial" w:eastAsia="Times New Roman" w:hAnsi="Arial" w:cs="Arial"/>
+          <w:color w:val="333333"/>
+          <w:sz w:val="24"/>
+          <w:szCs w:val="24"/>
+          <w:lang w:eastAsia="es-CO"/>
+        </w:rPr>
+        <w:t xml:space="preserve"> actual ] + peso &lt; distancia[ adyacente ]</w:t>
       </w:r>
     </w:p>
     <w:p>
@@ -7199,7 +5868,29 @@
           <w:szCs w:val="24"/>
           <w:lang w:eastAsia="es-CO"/>
         </w:rPr>
-        <w:t>3         distancia[ adyacente ] = distancia[ actual ] + peso</w:t>
+        <w:t xml:space="preserve">3         </w:t>
+      </w:r>
+      <w:proofErr w:type="gramStart"/>
+      <w:r>
+        <w:rPr>
+          <w:rFonts w:ascii="Arial" w:eastAsia="Times New Roman" w:hAnsi="Arial" w:cs="Arial"/>
+          <w:color w:val="333333"/>
+          <w:sz w:val="24"/>
+          <w:szCs w:val="24"/>
+          <w:lang w:eastAsia="es-CO"/>
+        </w:rPr>
+        <w:t>distancia[</w:t>
+      </w:r>
+      <w:proofErr w:type="gramEnd"/>
+      <w:r>
+        <w:rPr>
+          <w:rFonts w:ascii="Arial" w:eastAsia="Times New Roman" w:hAnsi="Arial" w:cs="Arial"/>
+          <w:color w:val="333333"/>
+          <w:sz w:val="24"/>
+          <w:szCs w:val="24"/>
+          <w:lang w:eastAsia="es-CO"/>
+        </w:rPr>
+        <w:t xml:space="preserve"> adyacente ] = distancia[ actual ] + peso</w:t>
       </w:r>
     </w:p>
     <w:p>
@@ -7714,7 +6405,33 @@
           <w:sz w:val="24"/>
           <w:szCs w:val="24"/>
         </w:rPr>
-        <w:t>Utilizar el algoritmos de Floyd-Warshall´s</w:t>
+        <w:t xml:space="preserve">Utilizar </w:t>
+      </w:r>
+      <w:r>
+        <w:rPr>
+          <w:rFonts w:ascii="Arial" w:hAnsi="Arial" w:cs="Arial"/>
+          <w:sz w:val="24"/>
+          <w:szCs w:val="24"/>
+        </w:rPr>
+        <w:t>el</w:t>
+      </w:r>
+      <w:bookmarkStart w:id="0" w:name="_GoBack"/>
+      <w:bookmarkEnd w:id="0"/>
+      <w:r>
+        <w:rPr>
+          <w:rFonts w:ascii="Arial" w:hAnsi="Arial" w:cs="Arial"/>
+          <w:sz w:val="24"/>
+          <w:szCs w:val="24"/>
+        </w:rPr>
+        <w:t xml:space="preserve"> algoritmo</w:t>
+      </w:r>
+      <w:r>
+        <w:rPr>
+          <w:rFonts w:ascii="Arial" w:hAnsi="Arial" w:cs="Arial"/>
+          <w:sz w:val="24"/>
+          <w:szCs w:val="24"/>
+        </w:rPr>
+        <w:t xml:space="preserve"> de Floyd-Warshall´s</w:t>
       </w:r>
     </w:p>
     <w:p>

</xml_diff>

<commit_message>
Add changes in 3 and 4 stages
</commit_message>
<xml_diff>
--- a/src/DOCUMENTS/Metodo de la Ingeneria(PF).docx
+++ b/src/DOCUMENTS/Metodo de la Ingeneria(PF).docx
@@ -6267,6 +6267,7 @@
         <w:rPr>
           <w:rFonts w:ascii="Arial" w:hAnsi="Arial" w:cs="Arial"/>
           <w:b/>
+          <w:bCs/>
           <w:sz w:val="28"/>
           <w:szCs w:val="24"/>
         </w:rPr>
@@ -6304,13 +6305,132 @@
     </w:p>
     <w:p>
       <w:pPr>
+        <w:rPr>
+          <w:rFonts w:ascii="Arial" w:hAnsi="Arial" w:cs="Arial"/>
+          <w:bCs/>
+          <w:sz w:val="24"/>
+          <w:szCs w:val="24"/>
+        </w:rPr>
+      </w:pPr>
+      <w:r>
+        <w:rPr>
+          <w:rFonts w:ascii="Arial" w:hAnsi="Arial" w:cs="Arial"/>
+          <w:bCs/>
+          <w:sz w:val="24"/>
+          <w:szCs w:val="24"/>
+        </w:rPr>
+        <w:t>•La generación de las ideas se desarrollaron de forma conjunta planeando cuales serían las posibles soluciones al problema, donde aceptamos todo tipo de idea, pero con el fin de que su uso fuese lógico en la solución, sin importar si era el más óptimo, el más eficiente o algún otro criterio</w:t>
+      </w:r>
+      <w:r>
+        <w:rPr>
+          <w:rFonts w:ascii="Arial" w:hAnsi="Arial" w:cs="Arial"/>
+          <w:bCs/>
+          <w:sz w:val="24"/>
+          <w:szCs w:val="24"/>
+        </w:rPr>
+        <w:t>.</w:t>
+      </w:r>
+    </w:p>
+    <w:p>
+      <w:pPr>
+        <w:rPr>
+          <w:rFonts w:ascii="Arial" w:hAnsi="Arial" w:cs="Arial"/>
+          <w:b/>
+          <w:sz w:val="28"/>
+          <w:szCs w:val="24"/>
+        </w:rPr>
+      </w:pPr>
+    </w:p>
+    <w:p>
+      <w:pPr>
+        <w:pStyle w:val="Prrafodelista"/>
+        <w:numPr>
+          <w:ilvl w:val="1"/>
+          <w:numId w:val="4"/>
+        </w:numPr>
+        <w:rPr>
+          <w:rFonts w:ascii="Arial" w:hAnsi="Arial" w:cs="Arial"/>
+          <w:sz w:val="24"/>
+          <w:szCs w:val="24"/>
+        </w:rPr>
+      </w:pPr>
+      <w:r>
+        <w:rPr>
+          <w:rFonts w:ascii="Arial" w:hAnsi="Arial" w:cs="Arial"/>
+          <w:sz w:val="24"/>
+          <w:szCs w:val="24"/>
+        </w:rPr>
+        <w:t>Mediante el uso de algoritmos de recorrido BFS y DFS analizar el recorrido mínimo que existe entre una ruta y la otra.</w:t>
+      </w:r>
+    </w:p>
+    <w:p>
+      <w:pPr>
+        <w:pStyle w:val="Prrafodelista"/>
+        <w:numPr>
+          <w:ilvl w:val="1"/>
+          <w:numId w:val="4"/>
+        </w:numPr>
+        <w:rPr>
+          <w:rFonts w:ascii="Arial" w:hAnsi="Arial" w:cs="Arial"/>
+          <w:sz w:val="24"/>
+          <w:szCs w:val="24"/>
+        </w:rPr>
+      </w:pPr>
+      <w:r>
+        <w:rPr>
+          <w:rFonts w:ascii="Arial" w:hAnsi="Arial" w:cs="Arial"/>
+          <w:sz w:val="24"/>
+          <w:szCs w:val="24"/>
+        </w:rPr>
+        <w:t>Utilizar las estructuras de datos pila y cola para almacenar cada una de las rutas por donde se transportan los masivos e ingresar acorde a la distancia entre uno y otro.</w:t>
+      </w:r>
+    </w:p>
+    <w:p>
+      <w:pPr>
+        <w:pStyle w:val="Prrafodelista"/>
+        <w:numPr>
+          <w:ilvl w:val="1"/>
+          <w:numId w:val="4"/>
+        </w:numPr>
+        <w:rPr>
+          <w:rFonts w:ascii="Arial" w:hAnsi="Arial" w:cs="Arial"/>
+          <w:sz w:val="24"/>
+          <w:szCs w:val="24"/>
+        </w:rPr>
+      </w:pPr>
+      <w:r>
+        <w:rPr>
+          <w:rFonts w:ascii="Arial" w:hAnsi="Arial" w:cs="Arial"/>
+          <w:sz w:val="24"/>
+          <w:szCs w:val="24"/>
+        </w:rPr>
+        <w:t>Utilizar tablas hash para guardar cada una de las rutas con sus respectivas claves.</w:t>
+      </w:r>
+    </w:p>
+    <w:p>
+      <w:pPr>
+        <w:pStyle w:val="Prrafodelista"/>
+        <w:numPr>
+          <w:ilvl w:val="1"/>
+          <w:numId w:val="4"/>
+        </w:numPr>
+        <w:rPr>
+          <w:rFonts w:ascii="Arial" w:hAnsi="Arial" w:cs="Arial"/>
+          <w:sz w:val="24"/>
+          <w:szCs w:val="24"/>
+        </w:rPr>
+      </w:pPr>
+      <w:bookmarkStart w:id="0" w:name="_GoBack"/>
+      <w:bookmarkEnd w:id="0"/>
+    </w:p>
+    <w:p>
+      <w:pPr>
         <w:numPr>
           <w:ilvl w:val="0"/>
           <w:numId w:val="11"/>
         </w:numPr>
         <w:rPr>
           <w:rFonts w:ascii="Arial" w:hAnsi="Arial" w:cs="Arial"/>
-          <w:bCs/>
           <w:sz w:val="24"/>
           <w:szCs w:val="24"/>
         </w:rPr>
@@ -6321,7 +6441,7 @@
           <w:sz w:val="24"/>
           <w:szCs w:val="24"/>
         </w:rPr>
-        <w:t>Utilizar BFS y DFS para recorrer todo el grafo.</w:t>
+        <w:t>Utilizar el algoritmo de Dijkstra.</w:t>
       </w:r>
     </w:p>
     <w:p>
@@ -6342,7 +6462,7 @@
           <w:sz w:val="24"/>
           <w:szCs w:val="24"/>
         </w:rPr>
-        <w:t>Utilizar el algoritmo de Dijkstra.</w:t>
+        <w:t>Utilizar el MST.</w:t>
       </w:r>
     </w:p>
     <w:p>
@@ -6363,7 +6483,7 @@
           <w:sz w:val="24"/>
           <w:szCs w:val="24"/>
         </w:rPr>
-        <w:t>Utilizar el MST.</w:t>
+        <w:t>Utilizar el algoritmo de BellMan Ford</w:t>
       </w:r>
     </w:p>
     <w:p>
@@ -6384,96 +6504,23 @@
           <w:sz w:val="24"/>
           <w:szCs w:val="24"/>
         </w:rPr>
-        <w:t>Utilizar el algoritmo de BellMan Ford</w:t>
-      </w:r>
-    </w:p>
-    <w:p>
-      <w:pPr>
-        <w:numPr>
-          <w:ilvl w:val="0"/>
-          <w:numId w:val="11"/>
-        </w:numPr>
+        <w:t xml:space="preserve">Utilizar </w:t>
+      </w:r>
+      <w:r>
         <w:rPr>
           <w:rFonts w:ascii="Arial" w:hAnsi="Arial" w:cs="Arial"/>
           <w:sz w:val="24"/>
           <w:szCs w:val="24"/>
         </w:rPr>
-      </w:pPr>
+        <w:t>el algoritmo</w:t>
+      </w:r>
       <w:r>
         <w:rPr>
           <w:rFonts w:ascii="Arial" w:hAnsi="Arial" w:cs="Arial"/>
           <w:sz w:val="24"/>
           <w:szCs w:val="24"/>
         </w:rPr>
-        <w:t xml:space="preserve">Utilizar </w:t>
-      </w:r>
-      <w:r>
-        <w:rPr>
-          <w:rFonts w:ascii="Arial" w:hAnsi="Arial" w:cs="Arial"/>
-          <w:sz w:val="24"/>
-          <w:szCs w:val="24"/>
-        </w:rPr>
-        <w:t>el</w:t>
-      </w:r>
-      <w:bookmarkStart w:id="0" w:name="_GoBack"/>
-      <w:bookmarkEnd w:id="0"/>
-      <w:r>
-        <w:rPr>
-          <w:rFonts w:ascii="Arial" w:hAnsi="Arial" w:cs="Arial"/>
-          <w:sz w:val="24"/>
-          <w:szCs w:val="24"/>
-        </w:rPr>
-        <w:t xml:space="preserve"> algoritmo</w:t>
-      </w:r>
-      <w:r>
-        <w:rPr>
-          <w:rFonts w:ascii="Arial" w:hAnsi="Arial" w:cs="Arial"/>
-          <w:sz w:val="24"/>
-          <w:szCs w:val="24"/>
-        </w:rPr>
         <w:t xml:space="preserve"> de Floyd-Warshall´s</w:t>
-      </w:r>
-    </w:p>
-    <w:p>
-      <w:pPr>
-        <w:numPr>
-          <w:ilvl w:val="0"/>
-          <w:numId w:val="11"/>
-        </w:numPr>
-        <w:rPr>
-          <w:rFonts w:ascii="Arial" w:hAnsi="Arial" w:cs="Arial"/>
-          <w:sz w:val="24"/>
-          <w:szCs w:val="24"/>
-        </w:rPr>
-      </w:pPr>
-      <w:r>
-        <w:rPr>
-          <w:rFonts w:ascii="Arial" w:hAnsi="Arial" w:cs="Arial"/>
-          <w:sz w:val="24"/>
-          <w:szCs w:val="24"/>
-        </w:rPr>
-        <w:t>Utilizar Pilas y Colas para el desarrollo del problema.</w:t>
-      </w:r>
-    </w:p>
-    <w:p>
-      <w:pPr>
-        <w:numPr>
-          <w:ilvl w:val="0"/>
-          <w:numId w:val="11"/>
-        </w:numPr>
-        <w:rPr>
-          <w:rFonts w:ascii="Arial" w:hAnsi="Arial" w:cs="Arial"/>
-          <w:sz w:val="24"/>
-          <w:szCs w:val="24"/>
-        </w:rPr>
-      </w:pPr>
-      <w:r>
-        <w:rPr>
-          <w:rFonts w:ascii="Arial" w:hAnsi="Arial" w:cs="Arial"/>
-          <w:sz w:val="24"/>
-          <w:szCs w:val="24"/>
-        </w:rPr>
-        <w:t>Utilizar una Hash Table</w:t>
       </w:r>
     </w:p>
     <w:p>
@@ -6520,8 +6567,43 @@
           <w:sz w:val="28"/>
           <w:szCs w:val="24"/>
         </w:rPr>
-        <w:t>Transición de la formulación de ideas a los diseños preliminares</w:t>
-      </w:r>
+        <w:t>Transición de las ideas a los Diseños P</w:t>
+      </w:r>
+      <w:r>
+        <w:rPr>
+          <w:rFonts w:ascii="Arial" w:hAnsi="Arial" w:cs="Arial"/>
+          <w:b/>
+          <w:sz w:val="28"/>
+          <w:szCs w:val="24"/>
+        </w:rPr>
+        <w:t>reliminares</w:t>
+      </w:r>
+    </w:p>
+    <w:p>
+      <w:pPr>
+        <w:rPr>
+          <w:rFonts w:ascii="Arial" w:hAnsi="Arial" w:cs="Arial"/>
+          <w:sz w:val="24"/>
+          <w:szCs w:val="24"/>
+        </w:rPr>
+      </w:pPr>
+      <w:r>
+        <w:rPr>
+          <w:rFonts w:ascii="Arial" w:hAnsi="Arial" w:cs="Arial"/>
+          <w:sz w:val="24"/>
+          <w:szCs w:val="24"/>
+        </w:rPr>
+        <w:t>Las siguientes ideas las descartaremos tomando como base de criterio el desarrollo por completo y de forma efectiva lo que se nos está pidiendo en este caso con el desarrollo de la factorización de polinomios para hallar sus raíces, no obstante, en cada una de las ideas descartadas que daremos a continuación argumentaremos por qué se tomó la decisión.</w:t>
+      </w:r>
+    </w:p>
+    <w:p>
+      <w:pPr>
+        <w:rPr>
+          <w:rFonts w:ascii="Arial" w:hAnsi="Arial" w:cs="Arial"/>
+          <w:sz w:val="24"/>
+          <w:szCs w:val="24"/>
+        </w:rPr>
+      </w:pPr>
     </w:p>
     <w:tbl>
       <w:tblPr>
@@ -6694,6 +6776,7 @@
                 <w:sz w:val="24"/>
                 <w:szCs w:val="24"/>
               </w:rPr>
+              <w:lastRenderedPageBreak/>
               <w:t>Utilizar BellMan-Ford´s</w:t>
             </w:r>
           </w:p>
@@ -6822,7 +6905,6 @@
           <w:sz w:val="28"/>
           <w:szCs w:val="24"/>
         </w:rPr>
-        <w:lastRenderedPageBreak/>
         <w:t>Diseños preliminares:</w:t>
       </w:r>
     </w:p>
@@ -6908,6 +6990,7 @@
                 <w:szCs w:val="24"/>
                 <w:lang w:eastAsia="es-CO"/>
               </w:rPr>
+              <w:lastRenderedPageBreak/>
               <mc:AlternateContent>
                 <mc:Choice Requires="wps">
                   <w:drawing>
@@ -11987,7 +12070,6 @@
                 <w:szCs w:val="24"/>
                 <w:lang w:eastAsia="es-CO"/>
               </w:rPr>
-              <w:lastRenderedPageBreak/>
               <mc:AlternateContent>
                 <mc:Choice Requires="wps">
                   <w:drawing>
@@ -12363,6 +12445,7 @@
                 <w:szCs w:val="24"/>
                 <w:lang w:eastAsia="es-CO"/>
               </w:rPr>
+              <w:lastRenderedPageBreak/>
               <mc:AlternateContent>
                 <mc:Choice Requires="wps">
                   <w:drawing>
@@ -13185,7 +13268,6 @@
                 <w:sz w:val="24"/>
                 <w:szCs w:val="24"/>
               </w:rPr>
-              <w:lastRenderedPageBreak/>
               <w:t>“Agrega una nueva arista al grafo, esta conecta dos vértices especificados, esto se agrega en la lista de adyacencia que representa la conexión entre los vértices”</w:t>
             </w:r>
           </w:p>
@@ -13310,6 +13392,7 @@
                 <w:sz w:val="24"/>
                 <w:szCs w:val="24"/>
               </w:rPr>
+              <w:lastRenderedPageBreak/>
               <w:t>EliminarVertice()</w:t>
             </w:r>
           </w:p>
@@ -13823,7 +13906,6 @@
                 <w:sz w:val="24"/>
                 <w:szCs w:val="24"/>
               </w:rPr>
-              <w:lastRenderedPageBreak/>
               <w:t>EliminarArista()</w:t>
             </w:r>
           </w:p>
@@ -17713,7 +17795,6 @@
                 <w:szCs w:val="24"/>
                 <w:lang w:val="es-ES" w:eastAsia="es-CO"/>
               </w:rPr>
-              <w:lastRenderedPageBreak/>
               <w:t>Dos vértices son adyacentes si tienen una arista que los conecta.</w:t>
             </w:r>
           </w:p>
@@ -19105,7 +19186,6 @@
                 <w:szCs w:val="24"/>
                 <w:lang w:val="es-ES" w:eastAsia="es-CO"/>
               </w:rPr>
-              <w:lastRenderedPageBreak/>
               <w:t>AgregarArista()</w:t>
             </w:r>
           </w:p>
@@ -19144,6 +19224,7 @@
                 <w:szCs w:val="24"/>
                 <w:lang w:val="es-ES" w:eastAsia="es-CO"/>
               </w:rPr>
+              <w:lastRenderedPageBreak/>
               <w:t>“Agrega una nueva arista al grafo, esta conecta dos vértices especificados, esto se agrega en la matriz de adyacencia que representa la conexión entre los vértices”</w:t>
             </w:r>
           </w:p>
@@ -19747,7 +19828,6 @@
                 <w:szCs w:val="24"/>
                 <w:lang w:val="es-ES" w:eastAsia="es-CO"/>
               </w:rPr>
-              <w:lastRenderedPageBreak/>
               <w:t>{Post: Entero que representa la distancia más corta}</w:t>
             </w:r>
           </w:p>
@@ -20724,7 +20804,6 @@
           <w:sz w:val="28"/>
           <w:szCs w:val="24"/>
         </w:rPr>
-        <w:lastRenderedPageBreak/>
         <w:t>Bibliografía</w:t>
       </w:r>
     </w:p>
@@ -20945,7 +21024,7 @@
   <w:abstractNum w:abstractNumId="0" w15:restartNumberingAfterBreak="0">
     <w:nsid w:val="03CC6B5E"/>
     <w:multiLevelType w:val="multilevel"/>
-    <w:tmpl w:val="8AD0DC30"/>
+    <w:tmpl w:val="3D58B1D4"/>
     <w:lvl w:ilvl="0">
       <w:start w:val="1"/>
       <w:numFmt w:val="bullet"/>
@@ -20962,20 +21041,16 @@
         <w:sz w:val="20"/>
       </w:rPr>
     </w:lvl>
-    <w:lvl w:ilvl="1" w:tentative="1">
+    <w:lvl w:ilvl="1">
       <w:start w:val="1"/>
-      <w:numFmt w:val="bullet"/>
-      <w:lvlText w:val="o"/>
+      <w:numFmt w:val="decimal"/>
+      <w:lvlText w:val="%2."/>
       <w:lvlJc w:val="left"/>
       <w:pPr>
-        <w:tabs>
-          <w:tab w:val="num" w:pos="1440"/>
-        </w:tabs>
         <w:ind w:left="1440" w:hanging="360"/>
       </w:pPr>
       <w:rPr>
-        <w:rFonts w:ascii="Courier New" w:hAnsi="Courier New" w:hint="default"/>
-        <w:sz w:val="20"/>
+        <w:rFonts w:hint="default"/>
       </w:rPr>
     </w:lvl>
     <w:lvl w:ilvl="2" w:tentative="1">

</xml_diff>